<commit_message>
SQRshadow model identifiability and fitting test
</commit_message>
<xml_diff>
--- a/modelSQRshadow/PersamaanModelSQRshadow.docx
+++ b/modelSQRshadow/PersamaanModelSQRshadow.docx
@@ -17,14 +17,12 @@
         </w:rPr>
         <w:t xml:space="preserve">Model </w:t>
       </w:r>
-      <w:proofErr w:type="spellStart"/>
       <w:r>
         <w:rPr>
           <w:b/>
         </w:rPr>
         <w:t>SQRshadow</w:t>
       </w:r>
-      <w:proofErr w:type="spellEnd"/>
     </w:p>
     <w:p>
       <w:pPr>
@@ -37,9 +35,9 @@
           <w:lang w:val="id-ID" w:eastAsia="id-ID"/>
         </w:rPr>
         <w:drawing>
-          <wp:inline distT="0" distB="0" distL="0" distR="0" wp14:anchorId="5FF639AD" wp14:editId="3C39C5B0">
-            <wp:extent cx="5731510" cy="2730500"/>
-            <wp:effectExtent l="0" t="0" r="2540" b="0"/>
+          <wp:inline distT="0" distB="0" distL="0" distR="0" wp14:anchorId="7D196468" wp14:editId="3580BCA6">
+            <wp:extent cx="4951828" cy="2332176"/>
+            <wp:effectExtent l="0" t="0" r="1270" b="0"/>
             <wp:docPr id="1" name="Picture 1"/>
             <wp:cNvGraphicFramePr>
               <a:graphicFrameLocks xmlns:a="http://schemas.openxmlformats.org/drawingml/2006/main" noChangeAspect="1"/>
@@ -60,7 +58,7 @@
                   <pic:spPr>
                     <a:xfrm>
                       <a:off x="0" y="0"/>
-                      <a:ext cx="5731510" cy="2730500"/>
+                      <a:ext cx="4971598" cy="2341487"/>
                     </a:xfrm>
                     <a:prstGeom prst="rect">
                       <a:avLst/>
@@ -84,13 +82,8 @@
         </w:rPr>
       </w:pPr>
       <w:bookmarkStart w:id="0" w:name="_Ref44633119"/>
-      <w:proofErr w:type="spellStart"/>
       <w:r>
-        <w:t>Gambar</w:t>
-      </w:r>
-      <w:proofErr w:type="spellEnd"/>
-      <w:r>
-        <w:t xml:space="preserve"> </w:t>
+        <w:t xml:space="preserve">Gambar </w:t>
       </w:r>
       <w:r>
         <w:fldChar w:fldCharType="begin"/>
@@ -120,51 +113,32 @@
       <w:r>
         <w:t xml:space="preserve"> </w:t>
       </w:r>
-      <w:proofErr w:type="spellStart"/>
       <w:r>
         <w:t>kompartemen</w:t>
       </w:r>
-      <w:proofErr w:type="spellEnd"/>
       <w:r>
         <w:t xml:space="preserve"> </w:t>
       </w:r>
       <w:r>
-        <w:t>SIRQN</w:t>
+        <w:t>SQRshadow</w:t>
       </w:r>
       <w:r>
         <w:t xml:space="preserve"> </w:t>
       </w:r>
-      <w:proofErr w:type="spellStart"/>
       <w:r>
         <w:t>disesuaikan</w:t>
       </w:r>
-      <w:proofErr w:type="spellEnd"/>
       <w:r>
         <w:t xml:space="preserve"> </w:t>
       </w:r>
-      <w:proofErr w:type="spellStart"/>
       <w:r>
         <w:t>dengan</w:t>
       </w:r>
-      <w:proofErr w:type="spellEnd"/>
       <w:r>
         <w:t xml:space="preserve"> </w:t>
       </w:r>
-      <w:proofErr w:type="spellStart"/>
       <w:r>
-        <w:t>istilah</w:t>
-      </w:r>
-      <w:proofErr w:type="spellEnd"/>
-      <w:r>
-        <w:t xml:space="preserve"> </w:t>
-      </w:r>
-      <w:proofErr w:type="spellStart"/>
-      <w:r>
-        <w:t>baru</w:t>
-      </w:r>
-      <w:proofErr w:type="spellEnd"/>
-      <w:r>
-        <w:t xml:space="preserve"> </w:t>
+        <w:t xml:space="preserve">istilah baru </w:t>
       </w:r>
       <w:r>
         <w:t>di</w:t>
@@ -183,76 +157,19 @@
           <w:szCs w:val="24"/>
         </w:rPr>
       </w:pPr>
-      <w:proofErr w:type="spellStart"/>
       <w:r>
         <w:rPr>
           <w:rFonts w:asciiTheme="majorBidi" w:hAnsiTheme="majorBidi" w:cstheme="majorBidi"/>
           <w:szCs w:val="24"/>
         </w:rPr>
-        <w:t>Secara</w:t>
-      </w:r>
-      <w:proofErr w:type="spellEnd"/>
-      <w:r>
-        <w:rPr>
-          <w:rFonts w:asciiTheme="majorBidi" w:hAnsiTheme="majorBidi" w:cstheme="majorBidi"/>
-          <w:szCs w:val="24"/>
-        </w:rPr>
-        <w:t xml:space="preserve"> </w:t>
-      </w:r>
-      <w:proofErr w:type="spellStart"/>
-      <w:r>
-        <w:rPr>
-          <w:rFonts w:asciiTheme="majorBidi" w:hAnsiTheme="majorBidi" w:cstheme="majorBidi"/>
-          <w:szCs w:val="24"/>
-        </w:rPr>
-        <w:t>matematis</w:t>
-      </w:r>
-      <w:proofErr w:type="spellEnd"/>
-      <w:r>
-        <w:rPr>
-          <w:rFonts w:asciiTheme="majorBidi" w:hAnsiTheme="majorBidi" w:cstheme="majorBidi"/>
-          <w:szCs w:val="24"/>
-        </w:rPr>
-        <w:t xml:space="preserve"> model </w:t>
-      </w:r>
-      <w:proofErr w:type="spellStart"/>
-      <w:r>
-        <w:rPr>
-          <w:rFonts w:asciiTheme="majorBidi" w:hAnsiTheme="majorBidi" w:cstheme="majorBidi"/>
-          <w:szCs w:val="24"/>
-        </w:rPr>
-        <w:t>kompa</w:t>
+        <w:t>Secara matematis model kompa</w:t>
       </w:r>
       <w:r>
         <w:rPr>
           <w:rFonts w:asciiTheme="majorBidi" w:hAnsiTheme="majorBidi" w:cstheme="majorBidi"/>
           <w:szCs w:val="24"/>
         </w:rPr>
-        <w:t>rtemen</w:t>
-      </w:r>
-      <w:proofErr w:type="spellEnd"/>
-      <w:r>
-        <w:rPr>
-          <w:rFonts w:asciiTheme="majorBidi" w:hAnsiTheme="majorBidi" w:cstheme="majorBidi"/>
-          <w:szCs w:val="24"/>
-        </w:rPr>
-        <w:t xml:space="preserve"> </w:t>
-      </w:r>
-      <w:proofErr w:type="spellStart"/>
-      <w:r>
-        <w:rPr>
-          <w:rFonts w:asciiTheme="majorBidi" w:hAnsiTheme="majorBidi" w:cstheme="majorBidi"/>
-          <w:szCs w:val="24"/>
-        </w:rPr>
-        <w:t>pada</w:t>
-      </w:r>
-      <w:proofErr w:type="spellEnd"/>
-      <w:r>
-        <w:rPr>
-          <w:rFonts w:asciiTheme="majorBidi" w:hAnsiTheme="majorBidi" w:cstheme="majorBidi"/>
-          <w:szCs w:val="24"/>
-        </w:rPr>
-        <w:t xml:space="preserve"> </w:t>
+        <w:t xml:space="preserve">rtemen pada </w:t>
       </w:r>
       <w:r>
         <w:rPr>
@@ -281,13 +198,8 @@
         </w:rPr>
         <w:fldChar w:fldCharType="separate"/>
       </w:r>
-      <w:proofErr w:type="spellStart"/>
       <w:r>
-        <w:t>Gambar</w:t>
-      </w:r>
-      <w:proofErr w:type="spellEnd"/>
-      <w:r>
-        <w:t xml:space="preserve"> </w:t>
+        <w:t xml:space="preserve">Gambar </w:t>
       </w:r>
       <w:r>
         <w:rPr>
@@ -309,95 +221,29 @@
         </w:rPr>
         <w:t xml:space="preserve"> </w:t>
       </w:r>
-      <w:proofErr w:type="spellStart"/>
       <w:r>
         <w:rPr>
           <w:rFonts w:asciiTheme="majorBidi" w:hAnsiTheme="majorBidi" w:cstheme="majorBidi"/>
           <w:szCs w:val="24"/>
         </w:rPr>
-        <w:t>direpresentasikan</w:t>
+        <w:t xml:space="preserve">direpresentasikan dengan </w:t>
       </w:r>
-      <w:proofErr w:type="spellEnd"/>
       <w:r>
         <w:rPr>
           <w:rFonts w:asciiTheme="majorBidi" w:hAnsiTheme="majorBidi" w:cstheme="majorBidi"/>
           <w:szCs w:val="24"/>
         </w:rPr>
-        <w:t xml:space="preserve"> </w:t>
+        <w:t>tujuh</w:t>
       </w:r>
-      <w:proofErr w:type="spellStart"/>
+      <w:bookmarkStart w:id="1" w:name="_GoBack"/>
+      <w:bookmarkEnd w:id="1"/>
       <w:r>
         <w:rPr>
           <w:rFonts w:asciiTheme="majorBidi" w:hAnsiTheme="majorBidi" w:cstheme="majorBidi"/>
           <w:szCs w:val="24"/>
         </w:rPr>
-        <w:t>dengan</w:t>
+        <w:t xml:space="preserve"> persamaan dinamis berupa</w:t>
       </w:r>
-      <w:proofErr w:type="spellEnd"/>
-      <w:r>
-        <w:rPr>
-          <w:rFonts w:asciiTheme="majorBidi" w:hAnsiTheme="majorBidi" w:cstheme="majorBidi"/>
-          <w:szCs w:val="24"/>
-        </w:rPr>
-        <w:t xml:space="preserve"> </w:t>
-      </w:r>
-      <w:proofErr w:type="spellStart"/>
-      <w:r>
-        <w:rPr>
-          <w:rFonts w:asciiTheme="majorBidi" w:hAnsiTheme="majorBidi" w:cstheme="majorBidi"/>
-          <w:szCs w:val="24"/>
-        </w:rPr>
-        <w:t>delapan</w:t>
-      </w:r>
-      <w:proofErr w:type="spellEnd"/>
-      <w:r>
-        <w:rPr>
-          <w:rFonts w:asciiTheme="majorBidi" w:hAnsiTheme="majorBidi" w:cstheme="majorBidi"/>
-          <w:szCs w:val="24"/>
-        </w:rPr>
-        <w:t xml:space="preserve"> </w:t>
-      </w:r>
-      <w:proofErr w:type="spellStart"/>
-      <w:r>
-        <w:rPr>
-          <w:rFonts w:asciiTheme="majorBidi" w:hAnsiTheme="majorBidi" w:cstheme="majorBidi"/>
-          <w:szCs w:val="24"/>
-        </w:rPr>
-        <w:t>persamaan</w:t>
-      </w:r>
-      <w:proofErr w:type="spellEnd"/>
-      <w:r>
-        <w:rPr>
-          <w:rFonts w:asciiTheme="majorBidi" w:hAnsiTheme="majorBidi" w:cstheme="majorBidi"/>
-          <w:szCs w:val="24"/>
-        </w:rPr>
-        <w:t xml:space="preserve"> </w:t>
-      </w:r>
-      <w:proofErr w:type="spellStart"/>
-      <w:r>
-        <w:rPr>
-          <w:rFonts w:asciiTheme="majorBidi" w:hAnsiTheme="majorBidi" w:cstheme="majorBidi"/>
-          <w:szCs w:val="24"/>
-        </w:rPr>
-        <w:t>dinamis</w:t>
-      </w:r>
-      <w:proofErr w:type="spellEnd"/>
-      <w:r>
-        <w:rPr>
-          <w:rFonts w:asciiTheme="majorBidi" w:hAnsiTheme="majorBidi" w:cstheme="majorBidi"/>
-          <w:szCs w:val="24"/>
-        </w:rPr>
-        <w:t xml:space="preserve"> </w:t>
-      </w:r>
-      <w:proofErr w:type="spellStart"/>
-      <w:r>
-        <w:rPr>
-          <w:rFonts w:asciiTheme="majorBidi" w:hAnsiTheme="majorBidi" w:cstheme="majorBidi"/>
-          <w:szCs w:val="24"/>
-        </w:rPr>
-        <w:t>berupa</w:t>
-      </w:r>
-      <w:proofErr w:type="spellEnd"/>
       <w:r>
         <w:rPr>
           <w:rFonts w:asciiTheme="majorBidi" w:hAnsiTheme="majorBidi" w:cstheme="majorBidi"/>
@@ -425,33 +271,8 @@
           <w:rFonts w:asciiTheme="majorBidi" w:hAnsiTheme="majorBidi" w:cstheme="majorBidi"/>
           <w:szCs w:val="24"/>
         </w:rPr>
-        <w:t xml:space="preserve">(ODE) </w:t>
+        <w:t>(ODE) sebagai berikut</w:t>
       </w:r>
-      <w:proofErr w:type="spellStart"/>
-      <w:r>
-        <w:rPr>
-          <w:rFonts w:asciiTheme="majorBidi" w:hAnsiTheme="majorBidi" w:cstheme="majorBidi"/>
-          <w:szCs w:val="24"/>
-        </w:rPr>
-        <w:t>sebagai</w:t>
-      </w:r>
-      <w:proofErr w:type="spellEnd"/>
-      <w:r>
-        <w:rPr>
-          <w:rFonts w:asciiTheme="majorBidi" w:hAnsiTheme="majorBidi" w:cstheme="majorBidi"/>
-          <w:szCs w:val="24"/>
-        </w:rPr>
-        <w:t xml:space="preserve"> </w:t>
-      </w:r>
-      <w:proofErr w:type="spellStart"/>
-      <w:r>
-        <w:rPr>
-          <w:rFonts w:asciiTheme="majorBidi" w:hAnsiTheme="majorBidi" w:cstheme="majorBidi"/>
-          <w:szCs w:val="24"/>
-        </w:rPr>
-        <w:t>berikut</w:t>
-      </w:r>
-      <w:proofErr w:type="spellEnd"/>
       <w:r>
         <w:rPr>
           <w:rFonts w:asciiTheme="majorBidi" w:hAnsiTheme="majorBidi" w:cstheme="majorBidi"/>
@@ -720,7 +541,7 @@
                 <w:szCs w:val="24"/>
               </w:rPr>
             </w:pPr>
-            <w:bookmarkStart w:id="1" w:name="dSq_dt"/>
+            <w:bookmarkStart w:id="2" w:name="dSq_dt"/>
             <w:r>
               <w:rPr>
                 <w:szCs w:val="24"/>
@@ -779,7 +600,7 @@
               </w:rPr>
               <w:t>)</w:t>
             </w:r>
-            <w:bookmarkEnd w:id="1"/>
+            <w:bookmarkEnd w:id="2"/>
           </w:p>
         </w:tc>
       </w:tr>
@@ -928,8 +749,37 @@
                     <w:rFonts w:ascii="Cambria Math" w:hAnsi="Cambria Math"/>
                     <w:szCs w:val="24"/>
                   </w:rPr>
-                  <m:t>∙Q</m:t>
+                  <m:t>∙Q+λ∙</m:t>
                 </m:r>
+                <m:sSub>
+                  <m:sSubPr>
+                    <m:ctrlPr>
+                      <w:rPr>
+                        <w:rFonts w:ascii="Cambria Math" w:hAnsi="Cambria Math"/>
+                        <w:i/>
+                        <w:szCs w:val="24"/>
+                      </w:rPr>
+                    </m:ctrlPr>
+                  </m:sSubPr>
+                  <m:e>
+                    <m:r>
+                      <w:rPr>
+                        <w:rFonts w:ascii="Cambria Math" w:hAnsi="Cambria Math"/>
+                        <w:szCs w:val="24"/>
+                      </w:rPr>
+                      <m:t>Q</m:t>
+                    </m:r>
+                  </m:e>
+                  <m:sub>
+                    <m:r>
+                      <w:rPr>
+                        <w:rFonts w:ascii="Cambria Math" w:hAnsi="Cambria Math"/>
+                        <w:szCs w:val="24"/>
+                      </w:rPr>
+                      <m:t>s</m:t>
+                    </m:r>
+                  </m:sub>
+                </m:sSub>
               </m:oMath>
             </m:oMathPara>
           </w:p>
@@ -945,7 +795,7 @@
                 <w:szCs w:val="24"/>
               </w:rPr>
             </w:pPr>
-            <w:bookmarkStart w:id="2" w:name="dNI_dt"/>
+            <w:bookmarkStart w:id="3" w:name="dNI_dt"/>
             <w:r>
               <w:rPr>
                 <w:szCs w:val="24"/>
@@ -1004,7 +854,7 @@
               </w:rPr>
               <w:t>)</w:t>
             </w:r>
-            <w:bookmarkEnd w:id="2"/>
+            <w:bookmarkEnd w:id="3"/>
           </w:p>
         </w:tc>
       </w:tr>
@@ -1608,6 +1458,42 @@
                     </m:r>
                   </m:sub>
                 </m:sSub>
+                <m:r>
+                  <w:rPr>
+                    <w:rFonts w:ascii="Cambria Math" w:hAnsi="Cambria Math"/>
+                    <w:szCs w:val="24"/>
+                  </w:rPr>
+                  <m:t>-λ∙</m:t>
+                </m:r>
+                <m:sSub>
+                  <m:sSubPr>
+                    <m:ctrlPr>
+                      <w:rPr>
+                        <w:rFonts w:ascii="Cambria Math" w:hAnsi="Cambria Math"/>
+                        <w:i/>
+                        <w:szCs w:val="24"/>
+                      </w:rPr>
+                    </m:ctrlPr>
+                  </m:sSubPr>
+                  <m:e>
+                    <m:r>
+                      <w:rPr>
+                        <w:rFonts w:ascii="Cambria Math" w:hAnsi="Cambria Math"/>
+                        <w:szCs w:val="24"/>
+                      </w:rPr>
+                      <m:t>Q</m:t>
+                    </m:r>
+                  </m:e>
+                  <m:sub>
+                    <m:r>
+                      <w:rPr>
+                        <w:rFonts w:ascii="Cambria Math" w:hAnsi="Cambria Math"/>
+                        <w:szCs w:val="24"/>
+                      </w:rPr>
+                      <m:t>s</m:t>
+                    </m:r>
+                  </m:sub>
+                </m:sSub>
               </m:oMath>
             </m:oMathPara>
           </w:p>
@@ -2094,34 +1980,6 @@
           </w:p>
         </w:tc>
       </w:tr>
-      <w:tr>
-        <w:tc>
-          <w:tcPr>
-            <w:tcW w:w="7938" w:type="dxa"/>
-          </w:tcPr>
-          <w:p>
-            <w:pPr>
-              <w:ind w:firstLine="567"/>
-              <w:rPr>
-                <w:szCs w:val="24"/>
-              </w:rPr>
-            </w:pPr>
-          </w:p>
-        </w:tc>
-        <w:tc>
-          <w:tcPr>
-            <w:tcW w:w="567" w:type="dxa"/>
-          </w:tcPr>
-          <w:p>
-            <w:pPr>
-              <w:jc w:val="center"/>
-              <w:rPr>
-                <w:szCs w:val="24"/>
-              </w:rPr>
-            </w:pPr>
-          </w:p>
-        </w:tc>
-      </w:tr>
     </w:tbl>
     <w:p>
       <w:pPr>
@@ -2135,1082 +1993,6 @@
           <w:rFonts w:asciiTheme="majorBidi" w:hAnsiTheme="majorBidi" w:cstheme="majorBidi"/>
           <w:szCs w:val="24"/>
         </w:rPr>
-        <w:t xml:space="preserve"> </w:t>
-      </w:r>
-      <w:proofErr w:type="spellStart"/>
-      <w:r>
-        <w:rPr>
-          <w:rFonts w:asciiTheme="majorBidi" w:hAnsiTheme="majorBidi" w:cstheme="majorBidi"/>
-          <w:szCs w:val="24"/>
-        </w:rPr>
-        <w:t>Keterangan</w:t>
-      </w:r>
-      <w:proofErr w:type="spellEnd"/>
-      <w:r>
-        <w:rPr>
-          <w:rFonts w:asciiTheme="majorBidi" w:hAnsiTheme="majorBidi" w:cstheme="majorBidi"/>
-          <w:szCs w:val="24"/>
-        </w:rPr>
-        <w:t xml:space="preserve"> </w:t>
-      </w:r>
-      <w:proofErr w:type="spellStart"/>
-      <w:r>
-        <w:rPr>
-          <w:rFonts w:asciiTheme="majorBidi" w:hAnsiTheme="majorBidi" w:cstheme="majorBidi"/>
-          <w:szCs w:val="24"/>
-        </w:rPr>
-        <w:t>variabel</w:t>
-      </w:r>
-      <w:proofErr w:type="spellEnd"/>
-      <w:r>
-        <w:rPr>
-          <w:rFonts w:asciiTheme="majorBidi" w:hAnsiTheme="majorBidi" w:cstheme="majorBidi"/>
-          <w:szCs w:val="24"/>
-        </w:rPr>
-        <w:t>:</w:t>
-      </w:r>
-    </w:p>
-    <w:tbl>
-      <w:tblPr>
-        <w:tblStyle w:val="TableGrid"/>
-        <w:tblW w:w="8505" w:type="dxa"/>
-        <w:tblBorders>
-          <w:top w:val="none" w:sz="0" w:space="0" w:color="auto"/>
-          <w:left w:val="none" w:sz="0" w:space="0" w:color="auto"/>
-          <w:bottom w:val="none" w:sz="0" w:space="0" w:color="auto"/>
-          <w:right w:val="none" w:sz="0" w:space="0" w:color="auto"/>
-          <w:insideH w:val="none" w:sz="0" w:space="0" w:color="auto"/>
-          <w:insideV w:val="none" w:sz="0" w:space="0" w:color="auto"/>
-        </w:tblBorders>
-        <w:tblLook w:val="04A0" w:firstRow="1" w:lastRow="0" w:firstColumn="1" w:lastColumn="0" w:noHBand="0" w:noVBand="1"/>
-      </w:tblPr>
-      <w:tblGrid>
-        <w:gridCol w:w="563"/>
-        <w:gridCol w:w="284"/>
-        <w:gridCol w:w="7658"/>
-      </w:tblGrid>
-      <w:tr>
-        <w:tc>
-          <w:tcPr>
-            <w:tcW w:w="563" w:type="dxa"/>
-          </w:tcPr>
-          <w:p>
-            <w:pPr>
-              <w:rPr>
-                <w:rFonts w:asciiTheme="majorBidi" w:hAnsiTheme="majorBidi" w:cstheme="majorBidi"/>
-                <w:szCs w:val="24"/>
-              </w:rPr>
-            </w:pPr>
-            <m:oMathPara>
-              <m:oMath>
-                <m:r>
-                  <w:rPr>
-                    <w:rFonts w:ascii="Cambria Math" w:hAnsi="Cambria Math"/>
-                  </w:rPr>
-                  <m:t>S</m:t>
-                </m:r>
-              </m:oMath>
-            </m:oMathPara>
-          </w:p>
-        </w:tc>
-        <w:tc>
-          <w:tcPr>
-            <w:tcW w:w="284" w:type="dxa"/>
-          </w:tcPr>
-          <w:p>
-            <w:pPr>
-              <w:rPr>
-                <w:rFonts w:asciiTheme="majorBidi" w:hAnsiTheme="majorBidi" w:cstheme="majorBidi"/>
-                <w:szCs w:val="24"/>
-              </w:rPr>
-            </w:pPr>
-            <w:r>
-              <w:rPr>
-                <w:rFonts w:asciiTheme="majorBidi" w:hAnsiTheme="majorBidi" w:cstheme="majorBidi"/>
-                <w:szCs w:val="24"/>
-              </w:rPr>
-              <w:t>:</w:t>
-            </w:r>
-          </w:p>
-        </w:tc>
-        <w:tc>
-          <w:tcPr>
-            <w:tcW w:w="7658" w:type="dxa"/>
-          </w:tcPr>
-          <w:p>
-            <w:pPr>
-              <w:rPr>
-                <w:rFonts w:asciiTheme="majorBidi" w:hAnsiTheme="majorBidi" w:cstheme="majorBidi"/>
-                <w:szCs w:val="24"/>
-              </w:rPr>
-            </w:pPr>
-            <w:proofErr w:type="spellStart"/>
-            <w:r>
-              <w:rPr>
-                <w:rFonts w:asciiTheme="majorBidi" w:hAnsiTheme="majorBidi" w:cstheme="majorBidi"/>
-              </w:rPr>
-              <w:t>jumlah</w:t>
-            </w:r>
-            <w:proofErr w:type="spellEnd"/>
-            <w:r>
-              <w:rPr>
-                <w:rFonts w:asciiTheme="majorBidi" w:hAnsiTheme="majorBidi" w:cstheme="majorBidi"/>
-              </w:rPr>
-              <w:t xml:space="preserve"> orang </w:t>
-            </w:r>
-            <w:proofErr w:type="spellStart"/>
-            <w:r>
-              <w:rPr>
-                <w:rFonts w:asciiTheme="majorBidi" w:hAnsiTheme="majorBidi" w:cstheme="majorBidi"/>
-              </w:rPr>
-              <w:t>rawan</w:t>
-            </w:r>
-            <w:proofErr w:type="spellEnd"/>
-            <w:r>
-              <w:rPr>
-                <w:rFonts w:asciiTheme="majorBidi" w:hAnsiTheme="majorBidi" w:cstheme="majorBidi"/>
-              </w:rPr>
-              <w:t xml:space="preserve"> </w:t>
-            </w:r>
-            <w:proofErr w:type="spellStart"/>
-            <w:r>
-              <w:rPr>
-                <w:rFonts w:asciiTheme="majorBidi" w:hAnsiTheme="majorBidi" w:cstheme="majorBidi"/>
-              </w:rPr>
-              <w:t>terhadap</w:t>
-            </w:r>
-            <w:proofErr w:type="spellEnd"/>
-            <w:r>
-              <w:rPr>
-                <w:rFonts w:asciiTheme="majorBidi" w:hAnsiTheme="majorBidi" w:cstheme="majorBidi"/>
-              </w:rPr>
-              <w:t xml:space="preserve"> </w:t>
-            </w:r>
-            <w:proofErr w:type="spellStart"/>
-            <w:r>
-              <w:rPr>
-                <w:rFonts w:asciiTheme="majorBidi" w:hAnsiTheme="majorBidi" w:cstheme="majorBidi"/>
-              </w:rPr>
-              <w:t>infeksi</w:t>
-            </w:r>
-            <w:proofErr w:type="spellEnd"/>
-            <w:r>
-              <w:rPr>
-                <w:rFonts w:asciiTheme="majorBidi" w:hAnsiTheme="majorBidi" w:cstheme="majorBidi"/>
-              </w:rPr>
-              <w:t xml:space="preserve"> </w:t>
-            </w:r>
-            <w:r>
-              <w:rPr>
-                <w:rFonts w:asciiTheme="majorBidi" w:hAnsiTheme="majorBidi" w:cstheme="majorBidi"/>
-              </w:rPr>
-              <w:t>(</w:t>
-            </w:r>
-            <w:r>
-              <w:rPr>
-                <w:rFonts w:asciiTheme="majorBidi" w:hAnsiTheme="majorBidi" w:cstheme="majorBidi"/>
-                <w:i/>
-              </w:rPr>
-              <w:t>susceptible</w:t>
-            </w:r>
-            <w:r>
-              <w:rPr>
-                <w:rFonts w:asciiTheme="majorBidi" w:hAnsiTheme="majorBidi" w:cstheme="majorBidi"/>
-              </w:rPr>
-              <w:t>)</w:t>
-            </w:r>
-          </w:p>
-        </w:tc>
-      </w:tr>
-      <w:tr>
-        <w:tc>
-          <w:tcPr>
-            <w:tcW w:w="563" w:type="dxa"/>
-          </w:tcPr>
-          <w:p>
-            <w:pPr>
-              <w:rPr>
-                <w:rFonts w:asciiTheme="majorBidi" w:hAnsiTheme="majorBidi" w:cstheme="majorBidi"/>
-                <w:szCs w:val="24"/>
-              </w:rPr>
-            </w:pPr>
-            <m:oMathPara>
-              <m:oMath>
-                <m:r>
-                  <w:rPr>
-                    <w:rFonts w:ascii="Cambria Math" w:hAnsi="Cambria Math" w:cstheme="majorBidi"/>
-                    <w:szCs w:val="24"/>
-                  </w:rPr>
-                  <m:t>Q</m:t>
-                </m:r>
-              </m:oMath>
-            </m:oMathPara>
-          </w:p>
-        </w:tc>
-        <w:tc>
-          <w:tcPr>
-            <w:tcW w:w="284" w:type="dxa"/>
-          </w:tcPr>
-          <w:p>
-            <w:pPr>
-              <w:rPr>
-                <w:rFonts w:asciiTheme="majorBidi" w:hAnsiTheme="majorBidi" w:cstheme="majorBidi"/>
-                <w:szCs w:val="24"/>
-              </w:rPr>
-            </w:pPr>
-            <w:r>
-              <w:rPr>
-                <w:rFonts w:asciiTheme="majorBidi" w:hAnsiTheme="majorBidi" w:cstheme="majorBidi"/>
-                <w:szCs w:val="24"/>
-              </w:rPr>
-              <w:t>:</w:t>
-            </w:r>
-          </w:p>
-        </w:tc>
-        <w:tc>
-          <w:tcPr>
-            <w:tcW w:w="7658" w:type="dxa"/>
-          </w:tcPr>
-          <w:p>
-            <w:pPr>
-              <w:rPr>
-                <w:rFonts w:asciiTheme="majorBidi" w:hAnsiTheme="majorBidi" w:cstheme="majorBidi"/>
-              </w:rPr>
-            </w:pPr>
-            <w:proofErr w:type="spellStart"/>
-            <w:r>
-              <w:rPr>
-                <w:rFonts w:asciiTheme="majorBidi" w:hAnsiTheme="majorBidi" w:cstheme="majorBidi"/>
-              </w:rPr>
-              <w:t>jumlah</w:t>
-            </w:r>
-            <w:proofErr w:type="spellEnd"/>
-            <w:r>
-              <w:rPr>
-                <w:rFonts w:asciiTheme="majorBidi" w:hAnsiTheme="majorBidi" w:cstheme="majorBidi"/>
-              </w:rPr>
-              <w:t xml:space="preserve"> </w:t>
-            </w:r>
-            <w:r>
-              <w:rPr>
-                <w:rFonts w:asciiTheme="majorBidi" w:hAnsiTheme="majorBidi" w:cstheme="majorBidi"/>
-              </w:rPr>
-              <w:t xml:space="preserve">orang </w:t>
-            </w:r>
-            <w:proofErr w:type="spellStart"/>
-            <w:r>
-              <w:rPr>
-                <w:rFonts w:asciiTheme="majorBidi" w:hAnsiTheme="majorBidi" w:cstheme="majorBidi"/>
-              </w:rPr>
-              <w:t>terkonfirmasi</w:t>
-            </w:r>
-            <w:proofErr w:type="spellEnd"/>
-            <w:r>
-              <w:rPr>
-                <w:rFonts w:asciiTheme="majorBidi" w:hAnsiTheme="majorBidi" w:cstheme="majorBidi"/>
-              </w:rPr>
-              <w:t xml:space="preserve"> </w:t>
-            </w:r>
-            <w:proofErr w:type="spellStart"/>
-            <w:r>
-              <w:rPr>
-                <w:rFonts w:asciiTheme="majorBidi" w:hAnsiTheme="majorBidi" w:cstheme="majorBidi"/>
-              </w:rPr>
-              <w:t>positif</w:t>
-            </w:r>
-            <w:proofErr w:type="spellEnd"/>
-            <w:r>
-              <w:rPr>
-                <w:rFonts w:asciiTheme="majorBidi" w:hAnsiTheme="majorBidi" w:cstheme="majorBidi"/>
-              </w:rPr>
-              <w:t xml:space="preserve"> </w:t>
-            </w:r>
-            <w:proofErr w:type="spellStart"/>
-            <w:r>
-              <w:rPr>
-                <w:rFonts w:asciiTheme="majorBidi" w:hAnsiTheme="majorBidi" w:cstheme="majorBidi"/>
-              </w:rPr>
-              <w:t>isolasi</w:t>
-            </w:r>
-            <w:proofErr w:type="spellEnd"/>
-          </w:p>
-        </w:tc>
-      </w:tr>
-      <w:tr>
-        <w:tc>
-          <w:tcPr>
-            <w:tcW w:w="563" w:type="dxa"/>
-          </w:tcPr>
-          <w:p>
-            <w:pPr>
-              <w:ind w:left="284" w:hanging="284"/>
-              <w:rPr>
-                <w:i/>
-              </w:rPr>
-            </w:pPr>
-            <m:oMathPara>
-              <m:oMath>
-                <m:r>
-                  <w:rPr>
-                    <w:rFonts w:ascii="Cambria Math" w:hAnsi="Cambria Math"/>
-                  </w:rPr>
-                  <m:t>R</m:t>
-                </m:r>
-              </m:oMath>
-            </m:oMathPara>
-          </w:p>
-        </w:tc>
-        <w:tc>
-          <w:tcPr>
-            <w:tcW w:w="284" w:type="dxa"/>
-          </w:tcPr>
-          <w:p>
-            <w:pPr>
-              <w:rPr>
-                <w:rFonts w:asciiTheme="majorBidi" w:hAnsiTheme="majorBidi" w:cstheme="majorBidi"/>
-                <w:szCs w:val="24"/>
-              </w:rPr>
-            </w:pPr>
-            <w:r>
-              <w:rPr>
-                <w:rFonts w:asciiTheme="majorBidi" w:hAnsiTheme="majorBidi" w:cstheme="majorBidi"/>
-                <w:szCs w:val="24"/>
-              </w:rPr>
-              <w:t>:</w:t>
-            </w:r>
-          </w:p>
-        </w:tc>
-        <w:tc>
-          <w:tcPr>
-            <w:tcW w:w="7658" w:type="dxa"/>
-          </w:tcPr>
-          <w:p>
-            <w:pPr>
-              <w:rPr>
-                <w:rFonts w:asciiTheme="majorBidi" w:hAnsiTheme="majorBidi" w:cstheme="majorBidi"/>
-                <w:szCs w:val="24"/>
-              </w:rPr>
-            </w:pPr>
-            <w:proofErr w:type="spellStart"/>
-            <w:r>
-              <w:rPr>
-                <w:rFonts w:asciiTheme="majorBidi" w:hAnsiTheme="majorBidi" w:cstheme="majorBidi"/>
-              </w:rPr>
-              <w:t>jumlah</w:t>
-            </w:r>
-            <w:proofErr w:type="spellEnd"/>
-            <w:r>
-              <w:rPr>
-                <w:rFonts w:asciiTheme="majorBidi" w:hAnsiTheme="majorBidi" w:cstheme="majorBidi"/>
-              </w:rPr>
-              <w:t xml:space="preserve"> orang </w:t>
-            </w:r>
-            <w:r>
-              <w:rPr>
-                <w:rFonts w:asciiTheme="majorBidi" w:hAnsiTheme="majorBidi" w:cstheme="majorBidi"/>
-              </w:rPr>
-              <w:t xml:space="preserve">yang </w:t>
-            </w:r>
-            <w:proofErr w:type="spellStart"/>
-            <w:r>
-              <w:rPr>
-                <w:rFonts w:asciiTheme="majorBidi" w:hAnsiTheme="majorBidi" w:cstheme="majorBidi"/>
-              </w:rPr>
-              <w:t>sembuh</w:t>
-            </w:r>
-            <w:proofErr w:type="spellEnd"/>
-            <w:r>
-              <w:rPr>
-                <w:rFonts w:asciiTheme="majorBidi" w:hAnsiTheme="majorBidi" w:cstheme="majorBidi"/>
-              </w:rPr>
-              <w:t xml:space="preserve"> </w:t>
-            </w:r>
-            <w:proofErr w:type="spellStart"/>
-            <w:r>
-              <w:rPr>
-                <w:rFonts w:asciiTheme="majorBidi" w:hAnsiTheme="majorBidi" w:cstheme="majorBidi"/>
-              </w:rPr>
-              <w:t>dan</w:t>
-            </w:r>
-            <w:proofErr w:type="spellEnd"/>
-            <w:r>
-              <w:rPr>
-                <w:rFonts w:asciiTheme="majorBidi" w:hAnsiTheme="majorBidi" w:cstheme="majorBidi"/>
-              </w:rPr>
-              <w:t xml:space="preserve"> </w:t>
-            </w:r>
-            <w:proofErr w:type="spellStart"/>
-            <w:r>
-              <w:rPr>
-                <w:rFonts w:asciiTheme="majorBidi" w:hAnsiTheme="majorBidi" w:cstheme="majorBidi"/>
-              </w:rPr>
-              <w:t>memiliki</w:t>
-            </w:r>
-            <w:proofErr w:type="spellEnd"/>
-            <w:r>
-              <w:rPr>
-                <w:rFonts w:asciiTheme="majorBidi" w:hAnsiTheme="majorBidi" w:cstheme="majorBidi"/>
-              </w:rPr>
-              <w:t xml:space="preserve"> </w:t>
-            </w:r>
-            <w:proofErr w:type="spellStart"/>
-            <w:r>
-              <w:rPr>
-                <w:rFonts w:asciiTheme="majorBidi" w:hAnsiTheme="majorBidi" w:cstheme="majorBidi"/>
-              </w:rPr>
-              <w:t>imunitas</w:t>
-            </w:r>
-            <w:proofErr w:type="spellEnd"/>
-            <w:r>
-              <w:rPr>
-                <w:rFonts w:asciiTheme="majorBidi" w:hAnsiTheme="majorBidi" w:cstheme="majorBidi"/>
-              </w:rPr>
-              <w:t xml:space="preserve"> (</w:t>
-            </w:r>
-            <w:r>
-              <w:rPr>
-                <w:rFonts w:asciiTheme="majorBidi" w:hAnsiTheme="majorBidi" w:cstheme="majorBidi"/>
-                <w:i/>
-              </w:rPr>
-              <w:t>recovered</w:t>
-            </w:r>
-            <w:r>
-              <w:rPr>
-                <w:rFonts w:asciiTheme="majorBidi" w:hAnsiTheme="majorBidi" w:cstheme="majorBidi"/>
-              </w:rPr>
-              <w:t>)</w:t>
-            </w:r>
-          </w:p>
-        </w:tc>
-      </w:tr>
-      <w:tr>
-        <w:tc>
-          <w:tcPr>
-            <w:tcW w:w="563" w:type="dxa"/>
-          </w:tcPr>
-          <w:p>
-            <w:pPr>
-              <w:rPr>
-                <w:rFonts w:asciiTheme="majorBidi" w:hAnsiTheme="majorBidi" w:cstheme="majorBidi"/>
-                <w:szCs w:val="24"/>
-              </w:rPr>
-            </w:pPr>
-            <m:oMathPara>
-              <m:oMath>
-                <m:r>
-                  <w:rPr>
-                    <w:rFonts w:ascii="Cambria Math" w:hAnsi="Cambria Math"/>
-                  </w:rPr>
-                  <m:t>D</m:t>
-                </m:r>
-              </m:oMath>
-            </m:oMathPara>
-          </w:p>
-        </w:tc>
-        <w:tc>
-          <w:tcPr>
-            <w:tcW w:w="284" w:type="dxa"/>
-          </w:tcPr>
-          <w:p>
-            <w:pPr>
-              <w:rPr>
-                <w:rFonts w:asciiTheme="majorBidi" w:hAnsiTheme="majorBidi" w:cstheme="majorBidi"/>
-                <w:szCs w:val="24"/>
-              </w:rPr>
-            </w:pPr>
-            <w:r>
-              <w:rPr>
-                <w:rFonts w:asciiTheme="majorBidi" w:hAnsiTheme="majorBidi" w:cstheme="majorBidi"/>
-                <w:szCs w:val="24"/>
-              </w:rPr>
-              <w:t>:</w:t>
-            </w:r>
-          </w:p>
-        </w:tc>
-        <w:tc>
-          <w:tcPr>
-            <w:tcW w:w="7658" w:type="dxa"/>
-          </w:tcPr>
-          <w:p>
-            <w:pPr>
-              <w:rPr>
-                <w:rFonts w:asciiTheme="majorBidi" w:hAnsiTheme="majorBidi" w:cstheme="majorBidi"/>
-                <w:szCs w:val="24"/>
-              </w:rPr>
-            </w:pPr>
-            <w:proofErr w:type="spellStart"/>
-            <w:r>
-              <w:rPr>
-                <w:rFonts w:asciiTheme="majorBidi" w:hAnsiTheme="majorBidi" w:cstheme="majorBidi"/>
-                <w:szCs w:val="24"/>
-              </w:rPr>
-              <w:t>jumlah</w:t>
-            </w:r>
-            <w:proofErr w:type="spellEnd"/>
-            <w:r>
-              <w:rPr>
-                <w:rFonts w:asciiTheme="majorBidi" w:hAnsiTheme="majorBidi" w:cstheme="majorBidi"/>
-                <w:szCs w:val="24"/>
-              </w:rPr>
-              <w:t xml:space="preserve"> orang yang </w:t>
-            </w:r>
-            <w:proofErr w:type="spellStart"/>
-            <w:r>
-              <w:rPr>
-                <w:rFonts w:asciiTheme="majorBidi" w:hAnsiTheme="majorBidi" w:cstheme="majorBidi"/>
-                <w:szCs w:val="24"/>
-              </w:rPr>
-              <w:t>meninggal</w:t>
-            </w:r>
-            <w:proofErr w:type="spellEnd"/>
-            <w:r>
-              <w:rPr>
-                <w:rFonts w:asciiTheme="majorBidi" w:hAnsiTheme="majorBidi" w:cstheme="majorBidi"/>
-                <w:szCs w:val="24"/>
-              </w:rPr>
-              <w:t xml:space="preserve"> </w:t>
-            </w:r>
-            <w:proofErr w:type="spellStart"/>
-            <w:r>
-              <w:rPr>
-                <w:rFonts w:asciiTheme="majorBidi" w:hAnsiTheme="majorBidi" w:cstheme="majorBidi"/>
-                <w:szCs w:val="24"/>
-              </w:rPr>
-              <w:t>setelah</w:t>
-            </w:r>
-            <w:proofErr w:type="spellEnd"/>
-            <w:r>
-              <w:rPr>
-                <w:rFonts w:asciiTheme="majorBidi" w:hAnsiTheme="majorBidi" w:cstheme="majorBidi"/>
-                <w:szCs w:val="24"/>
-              </w:rPr>
-              <w:t xml:space="preserve"> </w:t>
-            </w:r>
-            <w:proofErr w:type="spellStart"/>
-            <w:r>
-              <w:rPr>
-                <w:rFonts w:asciiTheme="majorBidi" w:hAnsiTheme="majorBidi" w:cstheme="majorBidi"/>
-                <w:szCs w:val="24"/>
-              </w:rPr>
-              <w:t>terinfeksi</w:t>
-            </w:r>
-            <w:proofErr w:type="spellEnd"/>
-            <w:r>
-              <w:rPr>
-                <w:rFonts w:asciiTheme="majorBidi" w:hAnsiTheme="majorBidi" w:cstheme="majorBidi"/>
-                <w:szCs w:val="24"/>
-              </w:rPr>
-              <w:t xml:space="preserve"> </w:t>
-            </w:r>
-            <w:r>
-              <w:rPr>
-                <w:rFonts w:asciiTheme="majorBidi" w:hAnsiTheme="majorBidi" w:cstheme="majorBidi"/>
-                <w:szCs w:val="24"/>
-              </w:rPr>
-              <w:t>(</w:t>
-            </w:r>
-            <w:r>
-              <w:rPr>
-                <w:rFonts w:asciiTheme="majorBidi" w:hAnsiTheme="majorBidi" w:cstheme="majorBidi"/>
-                <w:i/>
-                <w:szCs w:val="24"/>
-              </w:rPr>
-              <w:t>death</w:t>
-            </w:r>
-            <w:r>
-              <w:rPr>
-                <w:rFonts w:asciiTheme="majorBidi" w:hAnsiTheme="majorBidi" w:cstheme="majorBidi"/>
-                <w:szCs w:val="24"/>
-              </w:rPr>
-              <w:t>)</w:t>
-            </w:r>
-          </w:p>
-        </w:tc>
-      </w:tr>
-      <w:tr>
-        <w:tc>
-          <w:tcPr>
-            <w:tcW w:w="563" w:type="dxa"/>
-          </w:tcPr>
-          <w:p>
-            <w:pPr>
-              <w:rPr>
-                <w:rFonts w:asciiTheme="majorBidi" w:hAnsiTheme="majorBidi" w:cstheme="majorBidi"/>
-                <w:szCs w:val="24"/>
-              </w:rPr>
-            </w:pPr>
-            <m:oMathPara>
-              <m:oMath>
-                <m:sSub>
-                  <m:sSubPr>
-                    <m:ctrlPr>
-                      <w:rPr>
-                        <w:rFonts w:ascii="Cambria Math" w:hAnsi="Cambria Math" w:cstheme="majorBidi"/>
-                        <w:i/>
-                        <w:szCs w:val="24"/>
-                      </w:rPr>
-                    </m:ctrlPr>
-                  </m:sSubPr>
-                  <m:e>
-                    <m:r>
-                      <w:rPr>
-                        <w:rFonts w:ascii="Cambria Math" w:hAnsi="Cambria Math" w:cstheme="majorBidi"/>
-                        <w:szCs w:val="24"/>
-                      </w:rPr>
-                      <m:t>Q</m:t>
-                    </m:r>
-                  </m:e>
-                  <m:sub>
-                    <m:r>
-                      <w:rPr>
-                        <w:rFonts w:ascii="Cambria Math" w:hAnsi="Cambria Math" w:cstheme="majorBidi"/>
-                        <w:szCs w:val="24"/>
-                      </w:rPr>
-                      <m:t>s</m:t>
-                    </m:r>
-                  </m:sub>
-                </m:sSub>
-              </m:oMath>
-            </m:oMathPara>
-          </w:p>
-        </w:tc>
-        <w:tc>
-          <w:tcPr>
-            <w:tcW w:w="284" w:type="dxa"/>
-          </w:tcPr>
-          <w:p>
-            <w:pPr>
-              <w:rPr>
-                <w:rFonts w:asciiTheme="majorBidi" w:hAnsiTheme="majorBidi" w:cstheme="majorBidi"/>
-                <w:szCs w:val="24"/>
-              </w:rPr>
-            </w:pPr>
-            <w:r>
-              <w:rPr>
-                <w:rFonts w:asciiTheme="majorBidi" w:hAnsiTheme="majorBidi" w:cstheme="majorBidi"/>
-                <w:szCs w:val="24"/>
-              </w:rPr>
-              <w:t>:</w:t>
-            </w:r>
-          </w:p>
-        </w:tc>
-        <w:tc>
-          <w:tcPr>
-            <w:tcW w:w="7658" w:type="dxa"/>
-          </w:tcPr>
-          <w:p>
-            <w:pPr>
-              <w:rPr>
-                <w:rFonts w:asciiTheme="majorBidi" w:hAnsiTheme="majorBidi" w:cstheme="majorBidi"/>
-              </w:rPr>
-            </w:pPr>
-            <w:proofErr w:type="spellStart"/>
-            <w:r>
-              <w:rPr>
-                <w:rFonts w:asciiTheme="majorBidi" w:hAnsiTheme="majorBidi" w:cstheme="majorBidi"/>
-              </w:rPr>
-              <w:t>jumlah</w:t>
-            </w:r>
-            <w:proofErr w:type="spellEnd"/>
-            <w:r>
-              <w:rPr>
-                <w:rFonts w:asciiTheme="majorBidi" w:hAnsiTheme="majorBidi" w:cstheme="majorBidi"/>
-              </w:rPr>
-              <w:t xml:space="preserve"> </w:t>
-            </w:r>
-            <w:r>
-              <w:rPr>
-                <w:rFonts w:asciiTheme="majorBidi" w:hAnsiTheme="majorBidi" w:cstheme="majorBidi"/>
-              </w:rPr>
-              <w:t xml:space="preserve">orang infectious </w:t>
-            </w:r>
-            <w:proofErr w:type="spellStart"/>
-            <w:r>
-              <w:rPr>
-                <w:rFonts w:asciiTheme="majorBidi" w:hAnsiTheme="majorBidi" w:cstheme="majorBidi"/>
-              </w:rPr>
-              <w:t>namun</w:t>
-            </w:r>
-            <w:proofErr w:type="spellEnd"/>
-            <w:r>
-              <w:rPr>
-                <w:rFonts w:asciiTheme="majorBidi" w:hAnsiTheme="majorBidi" w:cstheme="majorBidi"/>
-              </w:rPr>
-              <w:t xml:space="preserve"> </w:t>
-            </w:r>
-            <w:proofErr w:type="spellStart"/>
-            <w:r>
-              <w:rPr>
-                <w:rFonts w:asciiTheme="majorBidi" w:hAnsiTheme="majorBidi" w:cstheme="majorBidi"/>
-              </w:rPr>
-              <w:t>tidak</w:t>
-            </w:r>
-            <w:proofErr w:type="spellEnd"/>
-            <w:r>
-              <w:rPr>
-                <w:rFonts w:asciiTheme="majorBidi" w:hAnsiTheme="majorBidi" w:cstheme="majorBidi"/>
-              </w:rPr>
-              <w:t xml:space="preserve"> di-</w:t>
-            </w:r>
-            <w:proofErr w:type="spellStart"/>
-            <w:r>
-              <w:rPr>
-                <w:rFonts w:asciiTheme="majorBidi" w:hAnsiTheme="majorBidi" w:cstheme="majorBidi"/>
-              </w:rPr>
-              <w:t>tes</w:t>
-            </w:r>
-            <w:proofErr w:type="spellEnd"/>
-            <w:r>
-              <w:rPr>
-                <w:rFonts w:asciiTheme="majorBidi" w:hAnsiTheme="majorBidi" w:cstheme="majorBidi"/>
-              </w:rPr>
-              <w:t xml:space="preserve"> </w:t>
-            </w:r>
-          </w:p>
-        </w:tc>
-      </w:tr>
-      <w:tr>
-        <w:tc>
-          <w:tcPr>
-            <w:tcW w:w="563" w:type="dxa"/>
-          </w:tcPr>
-          <w:p>
-            <w:pPr>
-              <w:ind w:left="284" w:hanging="284"/>
-              <w:rPr>
-                <w:i/>
-              </w:rPr>
-            </w:pPr>
-            <m:oMath>
-              <m:sSub>
-                <m:sSubPr>
-                  <m:ctrlPr>
-                    <w:rPr>
-                      <w:rFonts w:ascii="Cambria Math" w:hAnsi="Cambria Math"/>
-                      <w:i/>
-                    </w:rPr>
-                  </m:ctrlPr>
-                </m:sSubPr>
-                <m:e>
-                  <m:r>
-                    <w:rPr>
-                      <w:rFonts w:ascii="Cambria Math" w:hAnsi="Cambria Math"/>
-                    </w:rPr>
-                    <m:t>R</m:t>
-                  </m:r>
-                </m:e>
-                <m:sub>
-                  <m:r>
-                    <w:rPr>
-                      <w:rFonts w:ascii="Cambria Math" w:hAnsi="Cambria Math"/>
-                    </w:rPr>
-                    <m:t>s</m:t>
-                  </m:r>
-                </m:sub>
-              </m:sSub>
-            </m:oMath>
-            <w:r>
-              <w:rPr>
-                <w:i/>
-              </w:rPr>
-              <w:t xml:space="preserve"> </w:t>
-            </w:r>
-          </w:p>
-        </w:tc>
-        <w:tc>
-          <w:tcPr>
-            <w:tcW w:w="284" w:type="dxa"/>
-          </w:tcPr>
-          <w:p>
-            <w:pPr>
-              <w:rPr>
-                <w:rFonts w:asciiTheme="majorBidi" w:hAnsiTheme="majorBidi" w:cstheme="majorBidi"/>
-                <w:szCs w:val="24"/>
-              </w:rPr>
-            </w:pPr>
-            <w:r>
-              <w:rPr>
-                <w:rFonts w:asciiTheme="majorBidi" w:hAnsiTheme="majorBidi" w:cstheme="majorBidi"/>
-                <w:szCs w:val="24"/>
-              </w:rPr>
-              <w:t>:</w:t>
-            </w:r>
-          </w:p>
-        </w:tc>
-        <w:tc>
-          <w:tcPr>
-            <w:tcW w:w="7658" w:type="dxa"/>
-          </w:tcPr>
-          <w:p>
-            <w:pPr>
-              <w:rPr>
-                <w:rFonts w:asciiTheme="majorBidi" w:hAnsiTheme="majorBidi" w:cstheme="majorBidi"/>
-                <w:szCs w:val="24"/>
-              </w:rPr>
-            </w:pPr>
-            <w:proofErr w:type="spellStart"/>
-            <w:r>
-              <w:rPr>
-                <w:rFonts w:asciiTheme="majorBidi" w:hAnsiTheme="majorBidi" w:cstheme="majorBidi"/>
-              </w:rPr>
-              <w:t>jumlah</w:t>
-            </w:r>
-            <w:proofErr w:type="spellEnd"/>
-            <w:r>
-              <w:rPr>
-                <w:rFonts w:asciiTheme="majorBidi" w:hAnsiTheme="majorBidi" w:cstheme="majorBidi"/>
-              </w:rPr>
-              <w:t xml:space="preserve"> orang </w:t>
-            </w:r>
-            <w:r>
-              <w:rPr>
-                <w:rFonts w:asciiTheme="majorBidi" w:hAnsiTheme="majorBidi" w:cstheme="majorBidi"/>
-              </w:rPr>
-              <w:t xml:space="preserve">yang </w:t>
-            </w:r>
-            <w:proofErr w:type="spellStart"/>
-            <w:r>
-              <w:rPr>
-                <w:rFonts w:asciiTheme="majorBidi" w:hAnsiTheme="majorBidi" w:cstheme="majorBidi"/>
-              </w:rPr>
-              <w:t>sembuh</w:t>
-            </w:r>
-            <w:proofErr w:type="spellEnd"/>
-            <w:r>
-              <w:rPr>
-                <w:rFonts w:asciiTheme="majorBidi" w:hAnsiTheme="majorBidi" w:cstheme="majorBidi"/>
-              </w:rPr>
-              <w:t xml:space="preserve"> </w:t>
-            </w:r>
-            <w:proofErr w:type="spellStart"/>
-            <w:r>
-              <w:rPr>
-                <w:rFonts w:asciiTheme="majorBidi" w:hAnsiTheme="majorBidi" w:cstheme="majorBidi"/>
-              </w:rPr>
-              <w:t>dan</w:t>
-            </w:r>
-            <w:proofErr w:type="spellEnd"/>
-            <w:r>
-              <w:rPr>
-                <w:rFonts w:asciiTheme="majorBidi" w:hAnsiTheme="majorBidi" w:cstheme="majorBidi"/>
-              </w:rPr>
-              <w:t xml:space="preserve"> </w:t>
-            </w:r>
-            <w:proofErr w:type="spellStart"/>
-            <w:r>
-              <w:rPr>
-                <w:rFonts w:asciiTheme="majorBidi" w:hAnsiTheme="majorBidi" w:cstheme="majorBidi"/>
-              </w:rPr>
-              <w:t>memiliki</w:t>
-            </w:r>
-            <w:proofErr w:type="spellEnd"/>
-            <w:r>
-              <w:rPr>
-                <w:rFonts w:asciiTheme="majorBidi" w:hAnsiTheme="majorBidi" w:cstheme="majorBidi"/>
-              </w:rPr>
-              <w:t xml:space="preserve"> </w:t>
-            </w:r>
-            <w:proofErr w:type="spellStart"/>
-            <w:r>
-              <w:rPr>
-                <w:rFonts w:asciiTheme="majorBidi" w:hAnsiTheme="majorBidi" w:cstheme="majorBidi"/>
-              </w:rPr>
-              <w:t>imunitas</w:t>
-            </w:r>
-            <w:proofErr w:type="spellEnd"/>
-            <w:r>
-              <w:rPr>
-                <w:rFonts w:asciiTheme="majorBidi" w:hAnsiTheme="majorBidi" w:cstheme="majorBidi"/>
-              </w:rPr>
-              <w:t xml:space="preserve"> (</w:t>
-            </w:r>
-            <w:r>
-              <w:rPr>
-                <w:rFonts w:asciiTheme="majorBidi" w:hAnsiTheme="majorBidi" w:cstheme="majorBidi"/>
-                <w:i/>
-              </w:rPr>
-              <w:t>recovered</w:t>
-            </w:r>
-            <w:r>
-              <w:rPr>
-                <w:rFonts w:asciiTheme="majorBidi" w:hAnsiTheme="majorBidi" w:cstheme="majorBidi"/>
-              </w:rPr>
-              <w:t>)</w:t>
-            </w:r>
-          </w:p>
-        </w:tc>
-      </w:tr>
-      <w:tr>
-        <w:tc>
-          <w:tcPr>
-            <w:tcW w:w="563" w:type="dxa"/>
-          </w:tcPr>
-          <w:p>
-            <w:pPr>
-              <w:rPr>
-                <w:rFonts w:asciiTheme="majorBidi" w:hAnsiTheme="majorBidi" w:cstheme="majorBidi"/>
-                <w:szCs w:val="24"/>
-              </w:rPr>
-            </w:pPr>
-            <m:oMathPara>
-              <m:oMath>
-                <m:sSub>
-                  <m:sSubPr>
-                    <m:ctrlPr>
-                      <w:rPr>
-                        <w:rFonts w:ascii="Cambria Math" w:hAnsi="Cambria Math"/>
-                        <w:i/>
-                      </w:rPr>
-                    </m:ctrlPr>
-                  </m:sSubPr>
-                  <m:e>
-                    <m:r>
-                      <w:rPr>
-                        <w:rFonts w:ascii="Cambria Math" w:hAnsi="Cambria Math"/>
-                      </w:rPr>
-                      <m:t>D</m:t>
-                    </m:r>
-                  </m:e>
-                  <m:sub>
-                    <m:r>
-                      <w:rPr>
-                        <w:rFonts w:ascii="Cambria Math" w:hAnsi="Cambria Math"/>
-                      </w:rPr>
-                      <m:t>s</m:t>
-                    </m:r>
-                  </m:sub>
-                </m:sSub>
-              </m:oMath>
-            </m:oMathPara>
-          </w:p>
-        </w:tc>
-        <w:tc>
-          <w:tcPr>
-            <w:tcW w:w="284" w:type="dxa"/>
-          </w:tcPr>
-          <w:p>
-            <w:pPr>
-              <w:rPr>
-                <w:rFonts w:asciiTheme="majorBidi" w:hAnsiTheme="majorBidi" w:cstheme="majorBidi"/>
-                <w:szCs w:val="24"/>
-              </w:rPr>
-            </w:pPr>
-            <w:r>
-              <w:rPr>
-                <w:rFonts w:asciiTheme="majorBidi" w:hAnsiTheme="majorBidi" w:cstheme="majorBidi"/>
-                <w:szCs w:val="24"/>
-              </w:rPr>
-              <w:t>:</w:t>
-            </w:r>
-          </w:p>
-        </w:tc>
-        <w:tc>
-          <w:tcPr>
-            <w:tcW w:w="7658" w:type="dxa"/>
-          </w:tcPr>
-          <w:p>
-            <w:pPr>
-              <w:rPr>
-                <w:rFonts w:asciiTheme="majorBidi" w:hAnsiTheme="majorBidi" w:cstheme="majorBidi"/>
-                <w:szCs w:val="24"/>
-              </w:rPr>
-            </w:pPr>
-            <w:proofErr w:type="spellStart"/>
-            <w:r>
-              <w:rPr>
-                <w:rFonts w:asciiTheme="majorBidi" w:hAnsiTheme="majorBidi" w:cstheme="majorBidi"/>
-                <w:szCs w:val="24"/>
-              </w:rPr>
-              <w:t>jumlah</w:t>
-            </w:r>
-            <w:proofErr w:type="spellEnd"/>
-            <w:r>
-              <w:rPr>
-                <w:rFonts w:asciiTheme="majorBidi" w:hAnsiTheme="majorBidi" w:cstheme="majorBidi"/>
-                <w:szCs w:val="24"/>
-              </w:rPr>
-              <w:t xml:space="preserve"> orang yang </w:t>
-            </w:r>
-            <w:proofErr w:type="spellStart"/>
-            <w:r>
-              <w:rPr>
-                <w:rFonts w:asciiTheme="majorBidi" w:hAnsiTheme="majorBidi" w:cstheme="majorBidi"/>
-                <w:szCs w:val="24"/>
-              </w:rPr>
-              <w:t>meninggal</w:t>
-            </w:r>
-            <w:proofErr w:type="spellEnd"/>
-            <w:r>
-              <w:rPr>
-                <w:rFonts w:asciiTheme="majorBidi" w:hAnsiTheme="majorBidi" w:cstheme="majorBidi"/>
-                <w:szCs w:val="24"/>
-              </w:rPr>
-              <w:t xml:space="preserve"> </w:t>
-            </w:r>
-            <w:proofErr w:type="spellStart"/>
-            <w:r>
-              <w:rPr>
-                <w:rFonts w:asciiTheme="majorBidi" w:hAnsiTheme="majorBidi" w:cstheme="majorBidi"/>
-                <w:szCs w:val="24"/>
-              </w:rPr>
-              <w:t>setelah</w:t>
-            </w:r>
-            <w:proofErr w:type="spellEnd"/>
-            <w:r>
-              <w:rPr>
-                <w:rFonts w:asciiTheme="majorBidi" w:hAnsiTheme="majorBidi" w:cstheme="majorBidi"/>
-                <w:szCs w:val="24"/>
-              </w:rPr>
-              <w:t xml:space="preserve"> </w:t>
-            </w:r>
-            <w:proofErr w:type="spellStart"/>
-            <w:r>
-              <w:rPr>
-                <w:rFonts w:asciiTheme="majorBidi" w:hAnsiTheme="majorBidi" w:cstheme="majorBidi"/>
-                <w:szCs w:val="24"/>
-              </w:rPr>
-              <w:t>terinfeksi</w:t>
-            </w:r>
-            <w:proofErr w:type="spellEnd"/>
-            <w:r>
-              <w:rPr>
-                <w:rFonts w:asciiTheme="majorBidi" w:hAnsiTheme="majorBidi" w:cstheme="majorBidi"/>
-                <w:szCs w:val="24"/>
-              </w:rPr>
-              <w:t xml:space="preserve"> (</w:t>
-            </w:r>
-            <w:r>
-              <w:rPr>
-                <w:rFonts w:asciiTheme="majorBidi" w:hAnsiTheme="majorBidi" w:cstheme="majorBidi"/>
-                <w:i/>
-                <w:szCs w:val="24"/>
-              </w:rPr>
-              <w:t>death</w:t>
-            </w:r>
-            <w:r>
-              <w:rPr>
-                <w:rFonts w:asciiTheme="majorBidi" w:hAnsiTheme="majorBidi" w:cstheme="majorBidi"/>
-                <w:szCs w:val="24"/>
-              </w:rPr>
-              <w:t>)</w:t>
-            </w:r>
-          </w:p>
-        </w:tc>
-      </w:tr>
-    </w:tbl>
-    <w:p>
-      <w:pPr>
-        <w:rPr>
-          <w:rFonts w:asciiTheme="majorBidi" w:hAnsiTheme="majorBidi" w:cstheme="majorBidi"/>
-          <w:szCs w:val="24"/>
-        </w:rPr>
-      </w:pPr>
-      <w:proofErr w:type="spellStart"/>
-      <w:r>
-        <w:rPr>
-          <w:rFonts w:asciiTheme="majorBidi" w:hAnsiTheme="majorBidi" w:cstheme="majorBidi"/>
-          <w:szCs w:val="24"/>
-        </w:rPr>
         <w:t>Ni</w:t>
       </w:r>
       <w:r>
@@ -3218,25 +2000,8 @@
           <w:rFonts w:asciiTheme="majorBidi" w:hAnsiTheme="majorBidi" w:cstheme="majorBidi"/>
           <w:szCs w:val="24"/>
         </w:rPr>
-        <w:t>lai-nilai</w:t>
+        <w:t>lai-nilai parameter model:</w:t>
       </w:r>
-      <w:proofErr w:type="spellEnd"/>
-      <w:r>
-        <w:rPr>
-          <w:rFonts w:asciiTheme="majorBidi" w:hAnsiTheme="majorBidi" w:cstheme="majorBidi"/>
-          <w:szCs w:val="24"/>
-        </w:rPr>
-        <w:t xml:space="preserve"> parameter model </w:t>
-      </w:r>
-      <w:proofErr w:type="spellStart"/>
-      <w:r>
-        <w:rPr>
-          <w:rFonts w:asciiTheme="majorBidi" w:hAnsiTheme="majorBidi" w:cstheme="majorBidi"/>
-          <w:szCs w:val="24"/>
-        </w:rPr>
-        <w:t>yaitu</w:t>
-      </w:r>
-      <w:proofErr w:type="spellEnd"/>
     </w:p>
     <w:p>
       <w:pPr>
@@ -3385,6 +2150,14 @@
                       </m:r>
                     </m:sub>
                   </m:sSub>
+                  <m:r>
+                    <w:rPr>
+                      <w:rFonts w:ascii="Cambria Math" w:hAnsi="Cambria Math"/>
+                      <w:szCs w:val="24"/>
+                      <w:lang w:eastAsia="id-ID"/>
+                    </w:rPr>
+                    <m:t xml:space="preserve"> λ</m:t>
+                  </m:r>
                 </m:e>
               </m:d>
               <m:ctrlPr>
@@ -3408,6 +2181,1579 @@
         </m:oMath>
       </m:oMathPara>
     </w:p>
+    <w:tbl>
+      <w:tblPr>
+        <w:tblStyle w:val="TableGrid"/>
+        <w:tblW w:w="0" w:type="auto"/>
+        <w:tblLook w:val="04A0" w:firstRow="1" w:lastRow="0" w:firstColumn="1" w:lastColumn="0" w:noHBand="0" w:noVBand="1"/>
+      </w:tblPr>
+      <w:tblGrid>
+        <w:gridCol w:w="1795"/>
+        <w:gridCol w:w="1260"/>
+        <w:gridCol w:w="1530"/>
+        <w:gridCol w:w="1980"/>
+        <w:gridCol w:w="1803"/>
+      </w:tblGrid>
+      <w:tr>
+        <w:trPr>
+          <w:trHeight w:val="629"/>
+        </w:trPr>
+        <w:tc>
+          <w:tcPr>
+            <w:tcW w:w="1795" w:type="dxa"/>
+          </w:tcPr>
+          <w:p>
+            <w:pPr>
+              <w:rPr>
+                <w:rFonts w:asciiTheme="majorBidi" w:hAnsiTheme="majorBidi" w:cstheme="majorBidi"/>
+                <w:szCs w:val="24"/>
+              </w:rPr>
+            </w:pPr>
+            <m:oMath>
+              <m:r>
+                <w:rPr>
+                  <w:rFonts w:ascii="Cambria Math" w:hAnsi="Cambria Math" w:cstheme="majorBidi"/>
+                  <w:szCs w:val="24"/>
+                </w:rPr>
+                <m:t>β=</m:t>
+              </m:r>
+            </m:oMath>
+            <w:r>
+              <w:rPr>
+                <w:rFonts w:asciiTheme="majorBidi" w:hAnsiTheme="majorBidi" w:cstheme="majorBidi"/>
+                <w:szCs w:val="24"/>
+              </w:rPr>
+              <w:t xml:space="preserve"> </w:t>
+            </w:r>
+            <w:r>
+              <w:rPr>
+                <w:rFonts w:asciiTheme="majorBidi" w:hAnsiTheme="majorBidi" w:cstheme="majorBidi"/>
+                <w:szCs w:val="24"/>
+              </w:rPr>
+              <w:t>hasil fitting</w:t>
+            </w:r>
+          </w:p>
+        </w:tc>
+        <w:tc>
+          <w:tcPr>
+            <w:tcW w:w="1260" w:type="dxa"/>
+          </w:tcPr>
+          <w:p>
+            <w:pPr>
+              <w:rPr>
+                <w:rFonts w:asciiTheme="majorBidi" w:hAnsiTheme="majorBidi" w:cstheme="majorBidi"/>
+                <w:szCs w:val="24"/>
+              </w:rPr>
+            </w:pPr>
+            <m:oMathPara>
+              <m:oMath>
+                <m:r>
+                  <w:rPr>
+                    <w:rFonts w:ascii="Cambria Math" w:hAnsi="Cambria Math" w:cstheme="majorBidi"/>
+                    <w:szCs w:val="24"/>
+                  </w:rPr>
+                  <m:t>γ=</m:t>
+                </m:r>
+                <m:f>
+                  <m:fPr>
+                    <m:ctrlPr>
+                      <w:rPr>
+                        <w:rFonts w:ascii="Cambria Math" w:hAnsi="Cambria Math" w:cstheme="majorBidi"/>
+                        <w:i/>
+                        <w:szCs w:val="24"/>
+                      </w:rPr>
+                    </m:ctrlPr>
+                  </m:fPr>
+                  <m:num>
+                    <m:r>
+                      <w:rPr>
+                        <w:rFonts w:ascii="Cambria Math" w:hAnsi="Cambria Math" w:cstheme="majorBidi"/>
+                        <w:szCs w:val="24"/>
+                      </w:rPr>
+                      <m:t>1</m:t>
+                    </m:r>
+                  </m:num>
+                  <m:den>
+                    <m:sSub>
+                      <m:sSubPr>
+                        <m:ctrlPr>
+                          <w:rPr>
+                            <w:rFonts w:ascii="Cambria Math" w:hAnsi="Cambria Math" w:cstheme="majorBidi"/>
+                            <w:i/>
+                            <w:szCs w:val="24"/>
+                          </w:rPr>
+                        </m:ctrlPr>
+                      </m:sSubPr>
+                      <m:e>
+                        <m:r>
+                          <w:rPr>
+                            <w:rFonts w:ascii="Cambria Math" w:hAnsi="Cambria Math" w:cstheme="majorBidi"/>
+                            <w:szCs w:val="24"/>
+                          </w:rPr>
+                          <m:t>T</m:t>
+                        </m:r>
+                      </m:e>
+                      <m:sub>
+                        <m:r>
+                          <w:rPr>
+                            <w:rFonts w:ascii="Cambria Math" w:hAnsi="Cambria Math" w:cstheme="majorBidi"/>
+                            <w:szCs w:val="24"/>
+                          </w:rPr>
+                          <m:t>recov</m:t>
+                        </m:r>
+                      </m:sub>
+                    </m:sSub>
+                  </m:den>
+                </m:f>
+              </m:oMath>
+            </m:oMathPara>
+          </w:p>
+        </w:tc>
+        <w:tc>
+          <w:tcPr>
+            <w:tcW w:w="1530" w:type="dxa"/>
+          </w:tcPr>
+          <w:p>
+            <w:pPr>
+              <w:rPr>
+                <w:rFonts w:asciiTheme="majorBidi" w:hAnsiTheme="majorBidi" w:cstheme="majorBidi"/>
+                <w:szCs w:val="24"/>
+              </w:rPr>
+            </w:pPr>
+            <m:oMathPara>
+              <m:oMath>
+                <m:sSub>
+                  <m:sSubPr>
+                    <m:ctrlPr>
+                      <w:rPr>
+                        <w:rFonts w:ascii="Cambria Math" w:hAnsi="Cambria Math" w:cstheme="majorBidi"/>
+                        <w:i/>
+                        <w:szCs w:val="24"/>
+                      </w:rPr>
+                    </m:ctrlPr>
+                  </m:sSubPr>
+                  <m:e>
+                    <m:r>
+                      <w:rPr>
+                        <w:rFonts w:ascii="Cambria Math" w:hAnsi="Cambria Math" w:cstheme="majorBidi"/>
+                        <w:szCs w:val="24"/>
+                      </w:rPr>
+                      <m:t>μ</m:t>
+                    </m:r>
+                  </m:e>
+                  <m:sub>
+                    <m:r>
+                      <w:rPr>
+                        <w:rFonts w:ascii="Cambria Math" w:hAnsi="Cambria Math" w:cstheme="majorBidi"/>
+                        <w:szCs w:val="24"/>
+                      </w:rPr>
+                      <m:t>I</m:t>
+                    </m:r>
+                  </m:sub>
+                </m:sSub>
+                <m:r>
+                  <w:rPr>
+                    <w:rFonts w:ascii="Cambria Math" w:hAnsi="Cambria Math" w:cstheme="majorBidi"/>
+                    <w:szCs w:val="24"/>
+                  </w:rPr>
+                  <m:t>=</m:t>
+                </m:r>
+                <m:f>
+                  <m:fPr>
+                    <m:ctrlPr>
+                      <w:rPr>
+                        <w:rFonts w:ascii="Cambria Math" w:hAnsi="Cambria Math" w:cstheme="majorBidi"/>
+                        <w:i/>
+                        <w:szCs w:val="24"/>
+                      </w:rPr>
+                    </m:ctrlPr>
+                  </m:fPr>
+                  <m:num>
+                    <m:r>
+                      <w:rPr>
+                        <w:rFonts w:ascii="Cambria Math" w:hAnsi="Cambria Math" w:cstheme="majorBidi"/>
+                        <w:szCs w:val="24"/>
+                      </w:rPr>
+                      <m:t>1</m:t>
+                    </m:r>
+                  </m:num>
+                  <m:den>
+                    <m:sSub>
+                      <m:sSubPr>
+                        <m:ctrlPr>
+                          <w:rPr>
+                            <w:rFonts w:ascii="Cambria Math" w:hAnsi="Cambria Math" w:cstheme="majorBidi"/>
+                            <w:i/>
+                            <w:szCs w:val="24"/>
+                          </w:rPr>
+                        </m:ctrlPr>
+                      </m:sSubPr>
+                      <m:e>
+                        <m:r>
+                          <w:rPr>
+                            <w:rFonts w:ascii="Cambria Math" w:hAnsi="Cambria Math" w:cstheme="majorBidi"/>
+                            <w:szCs w:val="24"/>
+                          </w:rPr>
+                          <m:t>T</m:t>
+                        </m:r>
+                      </m:e>
+                      <m:sub>
+                        <m:r>
+                          <w:rPr>
+                            <w:rFonts w:ascii="Cambria Math" w:hAnsi="Cambria Math" w:cstheme="majorBidi"/>
+                            <w:szCs w:val="24"/>
+                          </w:rPr>
+                          <m:t>death</m:t>
+                        </m:r>
+                      </m:sub>
+                    </m:sSub>
+                  </m:den>
+                </m:f>
+              </m:oMath>
+            </m:oMathPara>
+          </w:p>
+        </w:tc>
+        <w:tc>
+          <w:tcPr>
+            <w:tcW w:w="1980" w:type="dxa"/>
+          </w:tcPr>
+          <w:p>
+            <w:pPr>
+              <w:rPr>
+                <w:i/>
+                <w:szCs w:val="24"/>
+              </w:rPr>
+            </w:pPr>
+            <m:oMathPara>
+              <m:oMath>
+                <m:sSub>
+                  <m:sSubPr>
+                    <m:ctrlPr>
+                      <w:rPr>
+                        <w:rFonts w:ascii="Cambria Math" w:hAnsi="Cambria Math"/>
+                        <w:i/>
+                        <w:szCs w:val="24"/>
+                      </w:rPr>
+                    </m:ctrlPr>
+                  </m:sSubPr>
+                  <m:e>
+                    <m:r>
+                      <w:rPr>
+                        <w:rFonts w:ascii="Cambria Math" w:hAnsi="Cambria Math"/>
+                        <w:szCs w:val="24"/>
+                      </w:rPr>
+                      <m:t>β</m:t>
+                    </m:r>
+                  </m:e>
+                  <m:sub>
+                    <m:r>
+                      <w:rPr>
+                        <w:rFonts w:ascii="Cambria Math" w:hAnsi="Cambria Math"/>
+                        <w:szCs w:val="24"/>
+                      </w:rPr>
+                      <m:t>s</m:t>
+                    </m:r>
+                  </m:sub>
+                </m:sSub>
+                <m:r>
+                  <w:rPr>
+                    <w:rFonts w:ascii="Cambria Math" w:hAnsi="Cambria Math"/>
+                    <w:szCs w:val="24"/>
+                  </w:rPr>
+                  <m:t>=</m:t>
+                </m:r>
+                <m:f>
+                  <m:fPr>
+                    <m:ctrlPr>
+                      <w:rPr>
+                        <w:rFonts w:ascii="Cambria Math" w:hAnsi="Cambria Math" w:cstheme="majorBidi"/>
+                        <w:i/>
+                        <w:szCs w:val="24"/>
+                      </w:rPr>
+                    </m:ctrlPr>
+                  </m:fPr>
+                  <m:num>
+                    <m:sSub>
+                      <m:sSubPr>
+                        <m:ctrlPr>
+                          <w:rPr>
+                            <w:rFonts w:ascii="Cambria Math" w:hAnsi="Cambria Math" w:cstheme="majorBidi"/>
+                            <w:i/>
+                            <w:szCs w:val="24"/>
+                          </w:rPr>
+                        </m:ctrlPr>
+                      </m:sSubPr>
+                      <m:e>
+                        <m:r>
+                          <w:rPr>
+                            <w:rFonts w:ascii="Cambria Math" w:hAnsi="Cambria Math" w:cstheme="majorBidi"/>
+                            <w:szCs w:val="24"/>
+                          </w:rPr>
+                          <m:t>R</m:t>
+                        </m:r>
+                      </m:e>
+                      <m:sub>
+                        <m:r>
+                          <w:rPr>
+                            <w:rFonts w:ascii="Cambria Math" w:hAnsi="Cambria Math" w:cstheme="majorBidi"/>
+                            <w:szCs w:val="24"/>
+                          </w:rPr>
+                          <m:t>t</m:t>
+                        </m:r>
+                      </m:sub>
+                    </m:sSub>
+                  </m:num>
+                  <m:den>
+                    <m:sSub>
+                      <m:sSubPr>
+                        <m:ctrlPr>
+                          <w:rPr>
+                            <w:rFonts w:ascii="Cambria Math" w:hAnsi="Cambria Math" w:cstheme="majorBidi"/>
+                            <w:i/>
+                            <w:szCs w:val="24"/>
+                          </w:rPr>
+                        </m:ctrlPr>
+                      </m:sSubPr>
+                      <m:e>
+                        <m:r>
+                          <w:rPr>
+                            <w:rFonts w:ascii="Cambria Math" w:hAnsi="Cambria Math" w:cstheme="majorBidi"/>
+                            <w:szCs w:val="24"/>
+                          </w:rPr>
+                          <m:t>T</m:t>
+                        </m:r>
+                      </m:e>
+                      <m:sub>
+                        <m:r>
+                          <w:rPr>
+                            <w:rFonts w:ascii="Cambria Math" w:hAnsi="Cambria Math" w:cstheme="majorBidi"/>
+                            <w:szCs w:val="24"/>
+                          </w:rPr>
+                          <m:t>inf</m:t>
+                        </m:r>
+                      </m:sub>
+                    </m:sSub>
+                  </m:den>
+                </m:f>
+              </m:oMath>
+            </m:oMathPara>
+          </w:p>
+        </w:tc>
+        <w:tc>
+          <w:tcPr>
+            <w:tcW w:w="1803" w:type="dxa"/>
+          </w:tcPr>
+          <w:p>
+            <w:pPr>
+              <w:rPr>
+                <w:rFonts w:asciiTheme="majorBidi" w:hAnsiTheme="majorBidi" w:cstheme="majorBidi"/>
+                <w:szCs w:val="24"/>
+              </w:rPr>
+            </w:pPr>
+            <m:oMathPara>
+              <m:oMath>
+                <m:r>
+                  <w:rPr>
+                    <w:rFonts w:ascii="Cambria Math" w:hAnsi="Cambria Math" w:cstheme="majorBidi"/>
+                    <w:szCs w:val="24"/>
+                  </w:rPr>
+                  <m:t>λ=</m:t>
+                </m:r>
+                <m:f>
+                  <m:fPr>
+                    <m:ctrlPr>
+                      <w:rPr>
+                        <w:rFonts w:ascii="Cambria Math" w:hAnsi="Cambria Math" w:cstheme="majorBidi"/>
+                        <w:i/>
+                        <w:szCs w:val="24"/>
+                      </w:rPr>
+                    </m:ctrlPr>
+                  </m:fPr>
+                  <m:num>
+                    <m:r>
+                      <w:rPr>
+                        <w:rFonts w:ascii="Cambria Math" w:hAnsi="Cambria Math" w:cstheme="majorBidi"/>
+                        <w:szCs w:val="24"/>
+                      </w:rPr>
+                      <m:t>1</m:t>
+                    </m:r>
+                  </m:num>
+                  <m:den>
+                    <m:sSub>
+                      <m:sSubPr>
+                        <m:ctrlPr>
+                          <w:rPr>
+                            <w:rFonts w:ascii="Cambria Math" w:hAnsi="Cambria Math" w:cstheme="majorBidi"/>
+                            <w:i/>
+                            <w:szCs w:val="24"/>
+                          </w:rPr>
+                        </m:ctrlPr>
+                      </m:sSubPr>
+                      <m:e>
+                        <m:r>
+                          <w:rPr>
+                            <w:rFonts w:ascii="Cambria Math" w:hAnsi="Cambria Math" w:cstheme="majorBidi"/>
+                            <w:szCs w:val="24"/>
+                          </w:rPr>
+                          <m:t>T</m:t>
+                        </m:r>
+                      </m:e>
+                      <m:sub>
+                        <m:r>
+                          <w:rPr>
+                            <w:rFonts w:ascii="Cambria Math" w:hAnsi="Cambria Math" w:cstheme="majorBidi"/>
+                            <w:szCs w:val="24"/>
+                          </w:rPr>
+                          <m:t>inf</m:t>
+                        </m:r>
+                      </m:sub>
+                    </m:sSub>
+                  </m:den>
+                </m:f>
+              </m:oMath>
+            </m:oMathPara>
+          </w:p>
+        </w:tc>
+      </w:tr>
+    </w:tbl>
+    <w:p>
+      <w:pPr>
+        <w:rPr>
+          <w:rFonts w:asciiTheme="majorBidi" w:hAnsiTheme="majorBidi" w:cstheme="majorBidi"/>
+          <w:szCs w:val="24"/>
+        </w:rPr>
+      </w:pPr>
+      <m:oMath>
+        <m:sSub>
+          <m:sSubPr>
+            <m:ctrlPr>
+              <w:rPr>
+                <w:rFonts w:ascii="Cambria Math" w:hAnsi="Cambria Math" w:cstheme="majorBidi"/>
+                <w:i/>
+                <w:szCs w:val="24"/>
+                <w:lang w:eastAsia="id-ID"/>
+              </w:rPr>
+            </m:ctrlPr>
+          </m:sSubPr>
+          <m:e>
+            <m:r>
+              <w:rPr>
+                <w:rFonts w:ascii="Cambria Math" w:hAnsi="Cambria Math" w:cstheme="majorBidi"/>
+                <w:szCs w:val="24"/>
+              </w:rPr>
+              <m:t>R</m:t>
+            </m:r>
+            <m:ctrlPr>
+              <w:rPr>
+                <w:rFonts w:ascii="Cambria Math" w:hAnsi="Cambria Math" w:cstheme="majorBidi"/>
+                <w:i/>
+                <w:szCs w:val="24"/>
+              </w:rPr>
+            </m:ctrlPr>
+          </m:e>
+          <m:sub>
+            <m:r>
+              <w:rPr>
+                <w:rFonts w:ascii="Cambria Math" w:hAnsi="Cambria Math" w:cstheme="majorBidi"/>
+                <w:szCs w:val="24"/>
+              </w:rPr>
+              <m:t>t</m:t>
+            </m:r>
+          </m:sub>
+        </m:sSub>
+        <m:r>
+          <w:rPr>
+            <w:rFonts w:ascii="Cambria Math" w:hAnsi="Cambria Math" w:cstheme="majorBidi"/>
+            <w:szCs w:val="24"/>
+            <w:lang w:eastAsia="id-ID"/>
+          </w:rPr>
+          <m:t>=</m:t>
+        </m:r>
+      </m:oMath>
+      <w:r>
+        <w:rPr>
+          <w:rFonts w:asciiTheme="majorBidi" w:hAnsiTheme="majorBidi" w:cstheme="majorBidi"/>
+          <w:szCs w:val="24"/>
+          <w:lang w:eastAsia="id-ID"/>
+        </w:rPr>
+        <w:t xml:space="preserve"> angka reproduksi, range (</w:t>
+      </w:r>
+      <w:r>
+        <w:rPr>
+          <w:rFonts w:asciiTheme="majorBidi" w:hAnsiTheme="majorBidi" w:cstheme="majorBidi"/>
+          <w:szCs w:val="24"/>
+          <w:lang w:eastAsia="id-ID"/>
+        </w:rPr>
+        <w:t xml:space="preserve">0.5 </w:t>
+      </w:r>
+      <w:r>
+        <w:rPr>
+          <w:rFonts w:asciiTheme="majorBidi" w:hAnsiTheme="majorBidi" w:cstheme="majorBidi"/>
+          <w:szCs w:val="24"/>
+          <w:lang w:eastAsia="id-ID"/>
+        </w:rPr>
+        <w:t>–</w:t>
+      </w:r>
+      <w:r>
+        <w:rPr>
+          <w:rFonts w:asciiTheme="majorBidi" w:hAnsiTheme="majorBidi" w:cstheme="majorBidi"/>
+          <w:szCs w:val="24"/>
+          <w:lang w:eastAsia="id-ID"/>
+        </w:rPr>
+        <w:t xml:space="preserve"> </w:t>
+      </w:r>
+      <w:r>
+        <w:rPr>
+          <w:rFonts w:asciiTheme="majorBidi" w:hAnsiTheme="majorBidi" w:cstheme="majorBidi"/>
+          <w:szCs w:val="24"/>
+          <w:lang w:eastAsia="id-ID"/>
+        </w:rPr>
+        <w:t>6</w:t>
+      </w:r>
+      <w:r>
+        <w:rPr>
+          <w:rFonts w:asciiTheme="majorBidi" w:hAnsiTheme="majorBidi" w:cstheme="majorBidi"/>
+          <w:szCs w:val="24"/>
+          <w:lang w:eastAsia="id-ID"/>
+        </w:rPr>
+        <w:t>.0</w:t>
+      </w:r>
+      <w:r>
+        <w:rPr>
+          <w:rFonts w:asciiTheme="majorBidi" w:hAnsiTheme="majorBidi" w:cstheme="majorBidi"/>
+          <w:szCs w:val="24"/>
+          <w:lang w:eastAsia="id-ID"/>
+        </w:rPr>
+        <w:t>)</w:t>
+      </w:r>
+    </w:p>
+    <w:p>
+      <w:pPr>
+        <w:rPr>
+          <w:rFonts w:asciiTheme="majorBidi" w:hAnsiTheme="majorBidi" w:cstheme="majorBidi"/>
+          <w:szCs w:val="24"/>
+        </w:rPr>
+      </w:pPr>
+      <m:oMath>
+        <m:sSub>
+          <m:sSubPr>
+            <m:ctrlPr>
+              <w:rPr>
+                <w:rFonts w:ascii="Cambria Math" w:hAnsi="Cambria Math" w:cstheme="majorBidi"/>
+                <w:i/>
+                <w:szCs w:val="24"/>
+              </w:rPr>
+            </m:ctrlPr>
+          </m:sSubPr>
+          <m:e>
+            <m:r>
+              <w:rPr>
+                <w:rFonts w:ascii="Cambria Math" w:hAnsi="Cambria Math" w:cstheme="majorBidi"/>
+                <w:szCs w:val="24"/>
+              </w:rPr>
+              <m:t>T</m:t>
+            </m:r>
+          </m:e>
+          <m:sub>
+            <m:r>
+              <w:rPr>
+                <w:rFonts w:ascii="Cambria Math" w:hAnsi="Cambria Math" w:cstheme="majorBidi"/>
+                <w:szCs w:val="24"/>
+              </w:rPr>
+              <m:t>inf</m:t>
+            </m:r>
+          </m:sub>
+        </m:sSub>
+        <m:r>
+          <w:rPr>
+            <w:rFonts w:ascii="Cambria Math" w:hAnsi="Cambria Math" w:cstheme="majorBidi"/>
+            <w:szCs w:val="24"/>
+          </w:rPr>
+          <m:t>=</m:t>
+        </m:r>
+      </m:oMath>
+      <w:r>
+        <w:rPr>
+          <w:rFonts w:asciiTheme="majorBidi" w:hAnsiTheme="majorBidi" w:cstheme="majorBidi"/>
+          <w:szCs w:val="24"/>
+        </w:rPr>
+        <w:t xml:space="preserve">jumlah hari periode </w:t>
+      </w:r>
+      <w:r>
+        <w:rPr>
+          <w:rFonts w:asciiTheme="majorBidi" w:hAnsiTheme="majorBidi" w:cstheme="majorBidi"/>
+          <w:szCs w:val="24"/>
+        </w:rPr>
+        <w:t>infectious (dapat menyebarkan virus)</w:t>
+      </w:r>
+      <w:r>
+        <w:rPr>
+          <w:rFonts w:asciiTheme="majorBidi" w:hAnsiTheme="majorBidi" w:cstheme="majorBidi"/>
+          <w:szCs w:val="24"/>
+        </w:rPr>
+        <w:t>, range (</w:t>
+      </w:r>
+      <w:r>
+        <w:rPr>
+          <w:rFonts w:asciiTheme="majorBidi" w:hAnsiTheme="majorBidi" w:cstheme="majorBidi"/>
+          <w:szCs w:val="24"/>
+        </w:rPr>
+        <w:t>1.5 –</w:t>
+      </w:r>
+      <w:r>
+        <w:rPr>
+          <w:rFonts w:asciiTheme="majorBidi" w:hAnsiTheme="majorBidi" w:cstheme="majorBidi"/>
+          <w:szCs w:val="24"/>
+        </w:rPr>
+        <w:t xml:space="preserve"> 10</w:t>
+      </w:r>
+      <w:r>
+        <w:rPr>
+          <w:rFonts w:asciiTheme="majorBidi" w:hAnsiTheme="majorBidi" w:cstheme="majorBidi"/>
+          <w:szCs w:val="24"/>
+        </w:rPr>
+        <w:t>)</w:t>
+      </w:r>
+    </w:p>
+    <w:p>
+      <w:pPr>
+        <w:rPr>
+          <w:rFonts w:asciiTheme="majorBidi" w:hAnsiTheme="majorBidi" w:cstheme="majorBidi"/>
+          <w:szCs w:val="24"/>
+        </w:rPr>
+      </w:pPr>
+      <m:oMath>
+        <m:sSub>
+          <m:sSubPr>
+            <m:ctrlPr>
+              <w:rPr>
+                <w:rFonts w:ascii="Cambria Math" w:hAnsi="Cambria Math" w:cstheme="majorBidi"/>
+                <w:i/>
+                <w:szCs w:val="24"/>
+              </w:rPr>
+            </m:ctrlPr>
+          </m:sSubPr>
+          <m:e>
+            <m:r>
+              <w:rPr>
+                <w:rFonts w:ascii="Cambria Math" w:hAnsi="Cambria Math" w:cstheme="majorBidi"/>
+                <w:szCs w:val="24"/>
+              </w:rPr>
+              <m:t>T</m:t>
+            </m:r>
+          </m:e>
+          <m:sub>
+            <m:r>
+              <w:rPr>
+                <w:rFonts w:ascii="Cambria Math" w:hAnsi="Cambria Math" w:cstheme="majorBidi"/>
+                <w:szCs w:val="24"/>
+              </w:rPr>
+              <m:t>recov</m:t>
+            </m:r>
+          </m:sub>
+        </m:sSub>
+        <m:r>
+          <w:rPr>
+            <w:rFonts w:ascii="Cambria Math" w:hAnsi="Cambria Math" w:cstheme="majorBidi"/>
+            <w:szCs w:val="24"/>
+          </w:rPr>
+          <m:t>=</m:t>
+        </m:r>
+      </m:oMath>
+      <w:r>
+        <w:rPr>
+          <w:rFonts w:asciiTheme="majorBidi" w:hAnsiTheme="majorBidi" w:cstheme="majorBidi"/>
+          <w:szCs w:val="24"/>
+        </w:rPr>
+        <w:t xml:space="preserve">jumlah hari </w:t>
+      </w:r>
+      <w:r>
+        <w:rPr>
+          <w:rFonts w:asciiTheme="majorBidi" w:hAnsiTheme="majorBidi" w:cstheme="majorBidi"/>
+          <w:szCs w:val="24"/>
+        </w:rPr>
+        <w:t xml:space="preserve">pasien </w:t>
+      </w:r>
+      <w:r>
+        <w:rPr>
+          <w:rFonts w:asciiTheme="majorBidi" w:hAnsiTheme="majorBidi" w:cstheme="majorBidi"/>
+          <w:szCs w:val="24"/>
+        </w:rPr>
+        <w:t xml:space="preserve">diisolasi hingga </w:t>
+      </w:r>
+      <w:r>
+        <w:rPr>
+          <w:rFonts w:asciiTheme="majorBidi" w:hAnsiTheme="majorBidi" w:cstheme="majorBidi"/>
+          <w:szCs w:val="24"/>
+        </w:rPr>
+        <w:t>sembuh, range (</w:t>
+      </w:r>
+      <w:r>
+        <w:rPr>
+          <w:rFonts w:asciiTheme="majorBidi" w:hAnsiTheme="majorBidi" w:cstheme="majorBidi"/>
+          <w:szCs w:val="24"/>
+        </w:rPr>
+        <w:t xml:space="preserve">7 </w:t>
+      </w:r>
+      <w:r>
+        <w:rPr>
+          <w:rFonts w:asciiTheme="majorBidi" w:hAnsiTheme="majorBidi" w:cstheme="majorBidi"/>
+          <w:szCs w:val="24"/>
+        </w:rPr>
+        <w:t>-</w:t>
+      </w:r>
+      <w:r>
+        <w:rPr>
+          <w:rFonts w:asciiTheme="majorBidi" w:hAnsiTheme="majorBidi" w:cstheme="majorBidi"/>
+          <w:szCs w:val="24"/>
+        </w:rPr>
+        <w:t xml:space="preserve"> </w:t>
+      </w:r>
+      <w:r>
+        <w:rPr>
+          <w:rFonts w:asciiTheme="majorBidi" w:hAnsiTheme="majorBidi" w:cstheme="majorBidi"/>
+          <w:szCs w:val="24"/>
+        </w:rPr>
+        <w:t>50</w:t>
+      </w:r>
+      <w:r>
+        <w:rPr>
+          <w:rFonts w:asciiTheme="majorBidi" w:hAnsiTheme="majorBidi" w:cstheme="majorBidi"/>
+          <w:szCs w:val="24"/>
+        </w:rPr>
+        <w:t>)</w:t>
+      </w:r>
+    </w:p>
+    <w:p>
+      <w:pPr>
+        <w:rPr>
+          <w:rFonts w:asciiTheme="majorBidi" w:hAnsiTheme="majorBidi" w:cstheme="majorBidi"/>
+          <w:szCs w:val="24"/>
+        </w:rPr>
+      </w:pPr>
+      <m:oMath>
+        <m:sSub>
+          <m:sSubPr>
+            <m:ctrlPr>
+              <w:rPr>
+                <w:rFonts w:ascii="Cambria Math" w:hAnsi="Cambria Math" w:cstheme="majorBidi"/>
+                <w:i/>
+                <w:szCs w:val="24"/>
+              </w:rPr>
+            </m:ctrlPr>
+          </m:sSubPr>
+          <m:e>
+            <m:r>
+              <w:rPr>
+                <w:rFonts w:ascii="Cambria Math" w:hAnsi="Cambria Math" w:cstheme="majorBidi"/>
+                <w:szCs w:val="24"/>
+              </w:rPr>
+              <m:t>T</m:t>
+            </m:r>
+          </m:e>
+          <m:sub>
+            <m:r>
+              <w:rPr>
+                <w:rFonts w:ascii="Cambria Math" w:hAnsi="Cambria Math" w:cstheme="majorBidi"/>
+                <w:szCs w:val="24"/>
+              </w:rPr>
+              <m:t>death</m:t>
+            </m:r>
+          </m:sub>
+        </m:sSub>
+        <m:r>
+          <w:rPr>
+            <w:rFonts w:ascii="Cambria Math" w:hAnsi="Cambria Math" w:cstheme="majorBidi"/>
+            <w:szCs w:val="24"/>
+          </w:rPr>
+          <m:t>=</m:t>
+        </m:r>
+      </m:oMath>
+      <w:r>
+        <w:rPr>
+          <w:rFonts w:asciiTheme="majorBidi" w:hAnsiTheme="majorBidi" w:cstheme="majorBidi"/>
+          <w:szCs w:val="24"/>
+        </w:rPr>
+        <w:t xml:space="preserve">jumlah hari </w:t>
+      </w:r>
+      <w:r>
+        <w:rPr>
+          <w:rFonts w:asciiTheme="majorBidi" w:hAnsiTheme="majorBidi" w:cstheme="majorBidi"/>
+          <w:szCs w:val="24"/>
+        </w:rPr>
+        <w:t>inkubasi</w:t>
+      </w:r>
+      <w:r>
+        <w:rPr>
+          <w:rFonts w:asciiTheme="majorBidi" w:hAnsiTheme="majorBidi" w:cstheme="majorBidi"/>
+          <w:szCs w:val="24"/>
+        </w:rPr>
+        <w:t xml:space="preserve"> hingga meninggal, range (</w:t>
+      </w:r>
+      <w:r>
+        <w:rPr>
+          <w:rFonts w:asciiTheme="majorBidi" w:hAnsiTheme="majorBidi" w:cstheme="majorBidi"/>
+          <w:szCs w:val="24"/>
+        </w:rPr>
+        <w:t>6 - 41</w:t>
+      </w:r>
+      <w:r>
+        <w:rPr>
+          <w:rFonts w:asciiTheme="majorBidi" w:hAnsiTheme="majorBidi" w:cstheme="majorBidi"/>
+          <w:szCs w:val="24"/>
+        </w:rPr>
+        <w:t>)</w:t>
+      </w:r>
+    </w:p>
+    <w:p>
+      <w:pPr>
+        <w:rPr>
+          <w:rFonts w:asciiTheme="majorBidi" w:hAnsiTheme="majorBidi" w:cstheme="majorBidi"/>
+          <w:szCs w:val="24"/>
+        </w:rPr>
+      </w:pPr>
+      <w:r>
+        <w:rPr>
+          <w:rFonts w:asciiTheme="majorBidi" w:hAnsiTheme="majorBidi" w:cstheme="majorBidi"/>
+          <w:szCs w:val="24"/>
+        </w:rPr>
+        <w:lastRenderedPageBreak/>
+        <w:t>Sumber:</w:t>
+      </w:r>
+    </w:p>
+    <w:p>
+      <w:pPr>
+        <w:rPr>
+          <w:rFonts w:asciiTheme="majorBidi" w:hAnsiTheme="majorBidi" w:cstheme="majorBidi"/>
+          <w:szCs w:val="24"/>
+        </w:rPr>
+      </w:pPr>
+      <w:r>
+        <w:rPr>
+          <w:rFonts w:asciiTheme="majorBidi" w:hAnsiTheme="majorBidi" w:cstheme="majorBidi"/>
+          <w:szCs w:val="24"/>
+        </w:rPr>
+        <w:t>http://gabgoh.github.io/COVID/</w:t>
+      </w:r>
+    </w:p>
+    <w:p>
+      <w:pPr>
+        <w:rPr>
+          <w:rFonts w:asciiTheme="majorBidi" w:hAnsiTheme="majorBidi" w:cstheme="majorBidi"/>
+          <w:szCs w:val="24"/>
+        </w:rPr>
+      </w:pPr>
+      <w:hyperlink r:id="rId6" w:history="1">
+        <w:r>
+          <w:rPr>
+            <w:rStyle w:val="Hyperlink"/>
+            <w:rFonts w:asciiTheme="majorBidi" w:hAnsiTheme="majorBidi" w:cstheme="majorBidi"/>
+            <w:szCs w:val="24"/>
+          </w:rPr>
+          <w:t>https://medicalxpress.com/news/2020-04-recover-coronavirus.html</w:t>
+        </w:r>
+      </w:hyperlink>
+    </w:p>
+    <w:p>
+      <w:pPr>
+        <w:rPr>
+          <w:rFonts w:asciiTheme="majorBidi" w:hAnsiTheme="majorBidi" w:cstheme="majorBidi"/>
+          <w:szCs w:val="24"/>
+        </w:rPr>
+      </w:pPr>
+      <w:r>
+        <w:rPr>
+          <w:rFonts w:asciiTheme="majorBidi" w:hAnsiTheme="majorBidi" w:cstheme="majorBidi"/>
+          <w:szCs w:val="24"/>
+        </w:rPr>
+        <w:t>https://www.worldometers.info/coronavirus/coronavirus-death-rate/#days</w:t>
+      </w:r>
+    </w:p>
+    <w:p>
+      <w:pPr>
+        <w:rPr>
+          <w:rFonts w:asciiTheme="majorBidi" w:hAnsiTheme="majorBidi" w:cstheme="majorBidi"/>
+          <w:szCs w:val="24"/>
+        </w:rPr>
+      </w:pPr>
+      <w:r>
+        <w:rPr>
+          <w:rFonts w:asciiTheme="majorBidi" w:hAnsiTheme="majorBidi" w:cstheme="majorBidi"/>
+          <w:szCs w:val="24"/>
+        </w:rPr>
+        <w:t xml:space="preserve"> </w:t>
+      </w:r>
+    </w:p>
+    <w:p>
+      <w:pPr>
+        <w:rPr>
+          <w:rFonts w:asciiTheme="majorBidi" w:hAnsiTheme="majorBidi" w:cstheme="majorBidi"/>
+          <w:szCs w:val="24"/>
+        </w:rPr>
+      </w:pPr>
+      <w:r>
+        <w:rPr>
+          <w:rFonts w:asciiTheme="majorBidi" w:hAnsiTheme="majorBidi" w:cstheme="majorBidi"/>
+          <w:szCs w:val="24"/>
+        </w:rPr>
+        <w:t>Keterangan variabel:</w:t>
+      </w:r>
+    </w:p>
+    <w:tbl>
+      <w:tblPr>
+        <w:tblStyle w:val="TableGrid"/>
+        <w:tblW w:w="8505" w:type="dxa"/>
+        <w:tblBorders>
+          <w:top w:val="none" w:sz="0" w:space="0" w:color="auto"/>
+          <w:left w:val="none" w:sz="0" w:space="0" w:color="auto"/>
+          <w:bottom w:val="none" w:sz="0" w:space="0" w:color="auto"/>
+          <w:right w:val="none" w:sz="0" w:space="0" w:color="auto"/>
+          <w:insideH w:val="none" w:sz="0" w:space="0" w:color="auto"/>
+          <w:insideV w:val="none" w:sz="0" w:space="0" w:color="auto"/>
+        </w:tblBorders>
+        <w:tblLook w:val="04A0" w:firstRow="1" w:lastRow="0" w:firstColumn="1" w:lastColumn="0" w:noHBand="0" w:noVBand="1"/>
+      </w:tblPr>
+      <w:tblGrid>
+        <w:gridCol w:w="563"/>
+        <w:gridCol w:w="284"/>
+        <w:gridCol w:w="7658"/>
+      </w:tblGrid>
+      <w:tr>
+        <w:tc>
+          <w:tcPr>
+            <w:tcW w:w="563" w:type="dxa"/>
+          </w:tcPr>
+          <w:p>
+            <w:pPr>
+              <w:rPr>
+                <w:rFonts w:asciiTheme="majorBidi" w:hAnsiTheme="majorBidi" w:cstheme="majorBidi"/>
+                <w:szCs w:val="24"/>
+              </w:rPr>
+            </w:pPr>
+            <m:oMathPara>
+              <m:oMath>
+                <m:r>
+                  <w:rPr>
+                    <w:rFonts w:ascii="Cambria Math" w:hAnsi="Cambria Math"/>
+                  </w:rPr>
+                  <m:t>S</m:t>
+                </m:r>
+              </m:oMath>
+            </m:oMathPara>
+          </w:p>
+        </w:tc>
+        <w:tc>
+          <w:tcPr>
+            <w:tcW w:w="284" w:type="dxa"/>
+          </w:tcPr>
+          <w:p>
+            <w:pPr>
+              <w:rPr>
+                <w:rFonts w:asciiTheme="majorBidi" w:hAnsiTheme="majorBidi" w:cstheme="majorBidi"/>
+                <w:szCs w:val="24"/>
+              </w:rPr>
+            </w:pPr>
+            <w:r>
+              <w:rPr>
+                <w:rFonts w:asciiTheme="majorBidi" w:hAnsiTheme="majorBidi" w:cstheme="majorBidi"/>
+                <w:szCs w:val="24"/>
+              </w:rPr>
+              <w:t>:</w:t>
+            </w:r>
+          </w:p>
+        </w:tc>
+        <w:tc>
+          <w:tcPr>
+            <w:tcW w:w="7658" w:type="dxa"/>
+          </w:tcPr>
+          <w:p>
+            <w:pPr>
+              <w:rPr>
+                <w:rFonts w:asciiTheme="majorBidi" w:hAnsiTheme="majorBidi" w:cstheme="majorBidi"/>
+                <w:szCs w:val="24"/>
+              </w:rPr>
+            </w:pPr>
+            <w:r>
+              <w:rPr>
+                <w:rFonts w:asciiTheme="majorBidi" w:hAnsiTheme="majorBidi" w:cstheme="majorBidi"/>
+              </w:rPr>
+              <w:t xml:space="preserve">jumlah orang rawan terhadap infeksi </w:t>
+            </w:r>
+            <w:r>
+              <w:rPr>
+                <w:rFonts w:asciiTheme="majorBidi" w:hAnsiTheme="majorBidi" w:cstheme="majorBidi"/>
+              </w:rPr>
+              <w:t>(</w:t>
+            </w:r>
+            <w:r>
+              <w:rPr>
+                <w:rFonts w:asciiTheme="majorBidi" w:hAnsiTheme="majorBidi" w:cstheme="majorBidi"/>
+                <w:i/>
+              </w:rPr>
+              <w:t>susceptible</w:t>
+            </w:r>
+            <w:r>
+              <w:rPr>
+                <w:rFonts w:asciiTheme="majorBidi" w:hAnsiTheme="majorBidi" w:cstheme="majorBidi"/>
+              </w:rPr>
+              <w:t>)</w:t>
+            </w:r>
+          </w:p>
+        </w:tc>
+      </w:tr>
+      <w:tr>
+        <w:tc>
+          <w:tcPr>
+            <w:tcW w:w="563" w:type="dxa"/>
+          </w:tcPr>
+          <w:p>
+            <w:pPr>
+              <w:rPr>
+                <w:rFonts w:asciiTheme="majorBidi" w:hAnsiTheme="majorBidi" w:cstheme="majorBidi"/>
+                <w:szCs w:val="24"/>
+              </w:rPr>
+            </w:pPr>
+            <m:oMathPara>
+              <m:oMath>
+                <m:r>
+                  <w:rPr>
+                    <w:rFonts w:ascii="Cambria Math" w:hAnsi="Cambria Math" w:cstheme="majorBidi"/>
+                    <w:szCs w:val="24"/>
+                  </w:rPr>
+                  <m:t>Q</m:t>
+                </m:r>
+              </m:oMath>
+            </m:oMathPara>
+          </w:p>
+        </w:tc>
+        <w:tc>
+          <w:tcPr>
+            <w:tcW w:w="284" w:type="dxa"/>
+          </w:tcPr>
+          <w:p>
+            <w:pPr>
+              <w:rPr>
+                <w:rFonts w:asciiTheme="majorBidi" w:hAnsiTheme="majorBidi" w:cstheme="majorBidi"/>
+                <w:szCs w:val="24"/>
+              </w:rPr>
+            </w:pPr>
+            <w:r>
+              <w:rPr>
+                <w:rFonts w:asciiTheme="majorBidi" w:hAnsiTheme="majorBidi" w:cstheme="majorBidi"/>
+                <w:szCs w:val="24"/>
+              </w:rPr>
+              <w:t>:</w:t>
+            </w:r>
+          </w:p>
+        </w:tc>
+        <w:tc>
+          <w:tcPr>
+            <w:tcW w:w="7658" w:type="dxa"/>
+          </w:tcPr>
+          <w:p>
+            <w:pPr>
+              <w:rPr>
+                <w:rFonts w:asciiTheme="majorBidi" w:hAnsiTheme="majorBidi" w:cstheme="majorBidi"/>
+              </w:rPr>
+            </w:pPr>
+            <w:r>
+              <w:rPr>
+                <w:rFonts w:asciiTheme="majorBidi" w:hAnsiTheme="majorBidi" w:cstheme="majorBidi"/>
+              </w:rPr>
+              <w:t xml:space="preserve">jumlah </w:t>
+            </w:r>
+            <w:r>
+              <w:rPr>
+                <w:rFonts w:asciiTheme="majorBidi" w:hAnsiTheme="majorBidi" w:cstheme="majorBidi"/>
+              </w:rPr>
+              <w:t xml:space="preserve">orang terkonfirmasi positif </w:t>
+            </w:r>
+            <w:r>
+              <w:rPr>
+                <w:rFonts w:asciiTheme="majorBidi" w:hAnsiTheme="majorBidi" w:cstheme="majorBidi"/>
+              </w:rPr>
+              <w:t>isolasi</w:t>
+            </w:r>
+          </w:p>
+        </w:tc>
+      </w:tr>
+      <w:tr>
+        <w:tc>
+          <w:tcPr>
+            <w:tcW w:w="563" w:type="dxa"/>
+          </w:tcPr>
+          <w:p>
+            <w:pPr>
+              <w:ind w:left="284" w:hanging="284"/>
+              <w:rPr>
+                <w:i/>
+              </w:rPr>
+            </w:pPr>
+            <m:oMathPara>
+              <m:oMath>
+                <m:r>
+                  <w:rPr>
+                    <w:rFonts w:ascii="Cambria Math" w:hAnsi="Cambria Math"/>
+                  </w:rPr>
+                  <m:t>R</m:t>
+                </m:r>
+              </m:oMath>
+            </m:oMathPara>
+          </w:p>
+        </w:tc>
+        <w:tc>
+          <w:tcPr>
+            <w:tcW w:w="284" w:type="dxa"/>
+          </w:tcPr>
+          <w:p>
+            <w:pPr>
+              <w:rPr>
+                <w:rFonts w:asciiTheme="majorBidi" w:hAnsiTheme="majorBidi" w:cstheme="majorBidi"/>
+                <w:szCs w:val="24"/>
+              </w:rPr>
+            </w:pPr>
+            <w:r>
+              <w:rPr>
+                <w:rFonts w:asciiTheme="majorBidi" w:hAnsiTheme="majorBidi" w:cstheme="majorBidi"/>
+                <w:szCs w:val="24"/>
+              </w:rPr>
+              <w:t>:</w:t>
+            </w:r>
+          </w:p>
+        </w:tc>
+        <w:tc>
+          <w:tcPr>
+            <w:tcW w:w="7658" w:type="dxa"/>
+          </w:tcPr>
+          <w:p>
+            <w:pPr>
+              <w:rPr>
+                <w:rFonts w:asciiTheme="majorBidi" w:hAnsiTheme="majorBidi" w:cstheme="majorBidi"/>
+                <w:szCs w:val="24"/>
+              </w:rPr>
+            </w:pPr>
+            <w:r>
+              <w:rPr>
+                <w:rFonts w:asciiTheme="majorBidi" w:hAnsiTheme="majorBidi" w:cstheme="majorBidi"/>
+              </w:rPr>
+              <w:t xml:space="preserve">jumlah orang </w:t>
+            </w:r>
+            <w:r>
+              <w:rPr>
+                <w:rFonts w:asciiTheme="majorBidi" w:hAnsiTheme="majorBidi" w:cstheme="majorBidi"/>
+              </w:rPr>
+              <w:t>yang sembuh dan memiliki imunitas (</w:t>
+            </w:r>
+            <w:r>
+              <w:rPr>
+                <w:rFonts w:asciiTheme="majorBidi" w:hAnsiTheme="majorBidi" w:cstheme="majorBidi"/>
+                <w:i/>
+              </w:rPr>
+              <w:t>recovered</w:t>
+            </w:r>
+            <w:r>
+              <w:rPr>
+                <w:rFonts w:asciiTheme="majorBidi" w:hAnsiTheme="majorBidi" w:cstheme="majorBidi"/>
+              </w:rPr>
+              <w:t>)</w:t>
+            </w:r>
+          </w:p>
+        </w:tc>
+      </w:tr>
+      <w:tr>
+        <w:tc>
+          <w:tcPr>
+            <w:tcW w:w="563" w:type="dxa"/>
+          </w:tcPr>
+          <w:p>
+            <w:pPr>
+              <w:rPr>
+                <w:rFonts w:asciiTheme="majorBidi" w:hAnsiTheme="majorBidi" w:cstheme="majorBidi"/>
+                <w:szCs w:val="24"/>
+              </w:rPr>
+            </w:pPr>
+            <m:oMathPara>
+              <m:oMath>
+                <m:r>
+                  <w:rPr>
+                    <w:rFonts w:ascii="Cambria Math" w:hAnsi="Cambria Math"/>
+                  </w:rPr>
+                  <m:t>D</m:t>
+                </m:r>
+              </m:oMath>
+            </m:oMathPara>
+          </w:p>
+        </w:tc>
+        <w:tc>
+          <w:tcPr>
+            <w:tcW w:w="284" w:type="dxa"/>
+          </w:tcPr>
+          <w:p>
+            <w:pPr>
+              <w:rPr>
+                <w:rFonts w:asciiTheme="majorBidi" w:hAnsiTheme="majorBidi" w:cstheme="majorBidi"/>
+                <w:szCs w:val="24"/>
+              </w:rPr>
+            </w:pPr>
+            <w:r>
+              <w:rPr>
+                <w:rFonts w:asciiTheme="majorBidi" w:hAnsiTheme="majorBidi" w:cstheme="majorBidi"/>
+                <w:szCs w:val="24"/>
+              </w:rPr>
+              <w:t>:</w:t>
+            </w:r>
+          </w:p>
+        </w:tc>
+        <w:tc>
+          <w:tcPr>
+            <w:tcW w:w="7658" w:type="dxa"/>
+          </w:tcPr>
+          <w:p>
+            <w:pPr>
+              <w:rPr>
+                <w:rFonts w:asciiTheme="majorBidi" w:hAnsiTheme="majorBidi" w:cstheme="majorBidi"/>
+                <w:szCs w:val="24"/>
+              </w:rPr>
+            </w:pPr>
+            <w:r>
+              <w:rPr>
+                <w:rFonts w:asciiTheme="majorBidi" w:hAnsiTheme="majorBidi" w:cstheme="majorBidi"/>
+                <w:szCs w:val="24"/>
+              </w:rPr>
+              <w:t xml:space="preserve">jumlah orang yang meninggal </w:t>
+            </w:r>
+            <w:r>
+              <w:rPr>
+                <w:rFonts w:asciiTheme="majorBidi" w:hAnsiTheme="majorBidi" w:cstheme="majorBidi"/>
+                <w:szCs w:val="24"/>
+              </w:rPr>
+              <w:t xml:space="preserve">setelah terinfeksi </w:t>
+            </w:r>
+            <w:r>
+              <w:rPr>
+                <w:rFonts w:asciiTheme="majorBidi" w:hAnsiTheme="majorBidi" w:cstheme="majorBidi"/>
+                <w:szCs w:val="24"/>
+              </w:rPr>
+              <w:t>(</w:t>
+            </w:r>
+            <w:r>
+              <w:rPr>
+                <w:rFonts w:asciiTheme="majorBidi" w:hAnsiTheme="majorBidi" w:cstheme="majorBidi"/>
+                <w:i/>
+                <w:szCs w:val="24"/>
+              </w:rPr>
+              <w:t>death</w:t>
+            </w:r>
+            <w:r>
+              <w:rPr>
+                <w:rFonts w:asciiTheme="majorBidi" w:hAnsiTheme="majorBidi" w:cstheme="majorBidi"/>
+                <w:szCs w:val="24"/>
+              </w:rPr>
+              <w:t>)</w:t>
+            </w:r>
+          </w:p>
+        </w:tc>
+      </w:tr>
+      <w:tr>
+        <w:tc>
+          <w:tcPr>
+            <w:tcW w:w="563" w:type="dxa"/>
+          </w:tcPr>
+          <w:p>
+            <w:pPr>
+              <w:rPr>
+                <w:rFonts w:asciiTheme="majorBidi" w:hAnsiTheme="majorBidi" w:cstheme="majorBidi"/>
+                <w:szCs w:val="24"/>
+              </w:rPr>
+            </w:pPr>
+            <m:oMathPara>
+              <m:oMath>
+                <m:sSub>
+                  <m:sSubPr>
+                    <m:ctrlPr>
+                      <w:rPr>
+                        <w:rFonts w:ascii="Cambria Math" w:hAnsi="Cambria Math" w:cstheme="majorBidi"/>
+                        <w:i/>
+                        <w:szCs w:val="24"/>
+                      </w:rPr>
+                    </m:ctrlPr>
+                  </m:sSubPr>
+                  <m:e>
+                    <m:r>
+                      <w:rPr>
+                        <w:rFonts w:ascii="Cambria Math" w:hAnsi="Cambria Math" w:cstheme="majorBidi"/>
+                        <w:szCs w:val="24"/>
+                      </w:rPr>
+                      <m:t>Q</m:t>
+                    </m:r>
+                  </m:e>
+                  <m:sub>
+                    <m:r>
+                      <w:rPr>
+                        <w:rFonts w:ascii="Cambria Math" w:hAnsi="Cambria Math" w:cstheme="majorBidi"/>
+                        <w:szCs w:val="24"/>
+                      </w:rPr>
+                      <m:t>s</m:t>
+                    </m:r>
+                  </m:sub>
+                </m:sSub>
+              </m:oMath>
+            </m:oMathPara>
+          </w:p>
+        </w:tc>
+        <w:tc>
+          <w:tcPr>
+            <w:tcW w:w="284" w:type="dxa"/>
+          </w:tcPr>
+          <w:p>
+            <w:pPr>
+              <w:rPr>
+                <w:rFonts w:asciiTheme="majorBidi" w:hAnsiTheme="majorBidi" w:cstheme="majorBidi"/>
+                <w:szCs w:val="24"/>
+              </w:rPr>
+            </w:pPr>
+            <w:r>
+              <w:rPr>
+                <w:rFonts w:asciiTheme="majorBidi" w:hAnsiTheme="majorBidi" w:cstheme="majorBidi"/>
+                <w:szCs w:val="24"/>
+              </w:rPr>
+              <w:t>:</w:t>
+            </w:r>
+          </w:p>
+        </w:tc>
+        <w:tc>
+          <w:tcPr>
+            <w:tcW w:w="7658" w:type="dxa"/>
+          </w:tcPr>
+          <w:p>
+            <w:pPr>
+              <w:rPr>
+                <w:rFonts w:asciiTheme="majorBidi" w:hAnsiTheme="majorBidi" w:cstheme="majorBidi"/>
+              </w:rPr>
+            </w:pPr>
+            <w:r>
+              <w:rPr>
+                <w:rFonts w:asciiTheme="majorBidi" w:hAnsiTheme="majorBidi" w:cstheme="majorBidi"/>
+              </w:rPr>
+              <w:t xml:space="preserve">jumlah </w:t>
+            </w:r>
+            <w:r>
+              <w:rPr>
+                <w:rFonts w:asciiTheme="majorBidi" w:hAnsiTheme="majorBidi" w:cstheme="majorBidi"/>
+              </w:rPr>
+              <w:t xml:space="preserve">orang infectious namun tidak di-tes </w:t>
+            </w:r>
+          </w:p>
+        </w:tc>
+      </w:tr>
+      <w:tr>
+        <w:tc>
+          <w:tcPr>
+            <w:tcW w:w="563" w:type="dxa"/>
+          </w:tcPr>
+          <w:p>
+            <w:pPr>
+              <w:ind w:left="284" w:hanging="284"/>
+              <w:rPr>
+                <w:i/>
+              </w:rPr>
+            </w:pPr>
+            <m:oMath>
+              <m:sSub>
+                <m:sSubPr>
+                  <m:ctrlPr>
+                    <w:rPr>
+                      <w:rFonts w:ascii="Cambria Math" w:hAnsi="Cambria Math"/>
+                      <w:i/>
+                    </w:rPr>
+                  </m:ctrlPr>
+                </m:sSubPr>
+                <m:e>
+                  <m:r>
+                    <w:rPr>
+                      <w:rFonts w:ascii="Cambria Math" w:hAnsi="Cambria Math"/>
+                    </w:rPr>
+                    <m:t>R</m:t>
+                  </m:r>
+                </m:e>
+                <m:sub>
+                  <m:r>
+                    <w:rPr>
+                      <w:rFonts w:ascii="Cambria Math" w:hAnsi="Cambria Math"/>
+                    </w:rPr>
+                    <m:t>s</m:t>
+                  </m:r>
+                </m:sub>
+              </m:sSub>
+            </m:oMath>
+            <w:r>
+              <w:rPr>
+                <w:i/>
+              </w:rPr>
+              <w:t xml:space="preserve"> </w:t>
+            </w:r>
+          </w:p>
+        </w:tc>
+        <w:tc>
+          <w:tcPr>
+            <w:tcW w:w="284" w:type="dxa"/>
+          </w:tcPr>
+          <w:p>
+            <w:pPr>
+              <w:rPr>
+                <w:rFonts w:asciiTheme="majorBidi" w:hAnsiTheme="majorBidi" w:cstheme="majorBidi"/>
+                <w:szCs w:val="24"/>
+              </w:rPr>
+            </w:pPr>
+            <w:r>
+              <w:rPr>
+                <w:rFonts w:asciiTheme="majorBidi" w:hAnsiTheme="majorBidi" w:cstheme="majorBidi"/>
+                <w:szCs w:val="24"/>
+              </w:rPr>
+              <w:t>:</w:t>
+            </w:r>
+          </w:p>
+        </w:tc>
+        <w:tc>
+          <w:tcPr>
+            <w:tcW w:w="7658" w:type="dxa"/>
+          </w:tcPr>
+          <w:p>
+            <w:pPr>
+              <w:rPr>
+                <w:rFonts w:asciiTheme="majorBidi" w:hAnsiTheme="majorBidi" w:cstheme="majorBidi"/>
+                <w:szCs w:val="24"/>
+              </w:rPr>
+            </w:pPr>
+            <w:r>
+              <w:rPr>
+                <w:rFonts w:asciiTheme="majorBidi" w:hAnsiTheme="majorBidi" w:cstheme="majorBidi"/>
+              </w:rPr>
+              <w:t xml:space="preserve">jumlah orang </w:t>
+            </w:r>
+            <w:r>
+              <w:rPr>
+                <w:rFonts w:asciiTheme="majorBidi" w:hAnsiTheme="majorBidi" w:cstheme="majorBidi"/>
+              </w:rPr>
+              <w:t>yang sembuh dan memiliki imunitas (</w:t>
+            </w:r>
+            <w:r>
+              <w:rPr>
+                <w:rFonts w:asciiTheme="majorBidi" w:hAnsiTheme="majorBidi" w:cstheme="majorBidi"/>
+                <w:i/>
+              </w:rPr>
+              <w:t>recovered</w:t>
+            </w:r>
+            <w:r>
+              <w:rPr>
+                <w:rFonts w:asciiTheme="majorBidi" w:hAnsiTheme="majorBidi" w:cstheme="majorBidi"/>
+              </w:rPr>
+              <w:t>)</w:t>
+            </w:r>
+          </w:p>
+        </w:tc>
+      </w:tr>
+      <w:tr>
+        <w:tc>
+          <w:tcPr>
+            <w:tcW w:w="563" w:type="dxa"/>
+          </w:tcPr>
+          <w:p>
+            <w:pPr>
+              <w:rPr>
+                <w:rFonts w:asciiTheme="majorBidi" w:hAnsiTheme="majorBidi" w:cstheme="majorBidi"/>
+                <w:szCs w:val="24"/>
+              </w:rPr>
+            </w:pPr>
+            <m:oMathPara>
+              <m:oMath>
+                <m:sSub>
+                  <m:sSubPr>
+                    <m:ctrlPr>
+                      <w:rPr>
+                        <w:rFonts w:ascii="Cambria Math" w:hAnsi="Cambria Math"/>
+                        <w:i/>
+                      </w:rPr>
+                    </m:ctrlPr>
+                  </m:sSubPr>
+                  <m:e>
+                    <m:r>
+                      <w:rPr>
+                        <w:rFonts w:ascii="Cambria Math" w:hAnsi="Cambria Math"/>
+                      </w:rPr>
+                      <m:t>D</m:t>
+                    </m:r>
+                  </m:e>
+                  <m:sub>
+                    <m:r>
+                      <w:rPr>
+                        <w:rFonts w:ascii="Cambria Math" w:hAnsi="Cambria Math"/>
+                      </w:rPr>
+                      <m:t>s</m:t>
+                    </m:r>
+                  </m:sub>
+                </m:sSub>
+              </m:oMath>
+            </m:oMathPara>
+          </w:p>
+        </w:tc>
+        <w:tc>
+          <w:tcPr>
+            <w:tcW w:w="284" w:type="dxa"/>
+          </w:tcPr>
+          <w:p>
+            <w:pPr>
+              <w:rPr>
+                <w:rFonts w:asciiTheme="majorBidi" w:hAnsiTheme="majorBidi" w:cstheme="majorBidi"/>
+                <w:szCs w:val="24"/>
+              </w:rPr>
+            </w:pPr>
+            <w:r>
+              <w:rPr>
+                <w:rFonts w:asciiTheme="majorBidi" w:hAnsiTheme="majorBidi" w:cstheme="majorBidi"/>
+                <w:szCs w:val="24"/>
+              </w:rPr>
+              <w:t>:</w:t>
+            </w:r>
+          </w:p>
+        </w:tc>
+        <w:tc>
+          <w:tcPr>
+            <w:tcW w:w="7658" w:type="dxa"/>
+          </w:tcPr>
+          <w:p>
+            <w:pPr>
+              <w:rPr>
+                <w:rFonts w:asciiTheme="majorBidi" w:hAnsiTheme="majorBidi" w:cstheme="majorBidi"/>
+                <w:szCs w:val="24"/>
+              </w:rPr>
+            </w:pPr>
+            <w:r>
+              <w:rPr>
+                <w:rFonts w:asciiTheme="majorBidi" w:hAnsiTheme="majorBidi" w:cstheme="majorBidi"/>
+                <w:szCs w:val="24"/>
+              </w:rPr>
+              <w:t>jumlah orang yang meninggal setelah terinfeksi (</w:t>
+            </w:r>
+            <w:r>
+              <w:rPr>
+                <w:rFonts w:asciiTheme="majorBidi" w:hAnsiTheme="majorBidi" w:cstheme="majorBidi"/>
+                <w:i/>
+                <w:szCs w:val="24"/>
+              </w:rPr>
+              <w:t>death</w:t>
+            </w:r>
+            <w:r>
+              <w:rPr>
+                <w:rFonts w:asciiTheme="majorBidi" w:hAnsiTheme="majorBidi" w:cstheme="majorBidi"/>
+                <w:szCs w:val="24"/>
+              </w:rPr>
+              <w:t>)</w:t>
+            </w:r>
+          </w:p>
+        </w:tc>
+      </w:tr>
+    </w:tbl>
     <w:p>
       <w:pPr>
         <w:spacing w:after="160"/>
@@ -3417,37 +3763,12 @@
           <w:szCs w:val="24"/>
         </w:rPr>
       </w:pPr>
-      <w:proofErr w:type="spellStart"/>
       <w:r>
         <w:rPr>
           <w:rFonts w:asciiTheme="majorBidi" w:hAnsiTheme="majorBidi" w:cstheme="majorBidi"/>
           <w:szCs w:val="24"/>
         </w:rPr>
-        <w:t>Untuk</w:t>
-      </w:r>
-      <w:proofErr w:type="spellEnd"/>
-      <w:r>
-        <w:rPr>
-          <w:rFonts w:asciiTheme="majorBidi" w:hAnsiTheme="majorBidi" w:cstheme="majorBidi"/>
-          <w:szCs w:val="24"/>
-        </w:rPr>
-        <w:t xml:space="preserve"> </w:t>
-      </w:r>
-      <w:proofErr w:type="spellStart"/>
-      <w:r>
-        <w:rPr>
-          <w:rFonts w:asciiTheme="majorBidi" w:hAnsiTheme="majorBidi" w:cstheme="majorBidi"/>
-          <w:szCs w:val="24"/>
-        </w:rPr>
-        <w:t>melakukan</w:t>
-      </w:r>
-      <w:proofErr w:type="spellEnd"/>
-      <w:r>
-        <w:rPr>
-          <w:rFonts w:asciiTheme="majorBidi" w:hAnsiTheme="majorBidi" w:cstheme="majorBidi"/>
-          <w:szCs w:val="24"/>
-        </w:rPr>
-        <w:t xml:space="preserve"> </w:t>
+        <w:t xml:space="preserve">Untuk melakukan </w:t>
       </w:r>
       <w:r>
         <w:rPr>
@@ -3462,41 +3783,8 @@
           <w:rFonts w:asciiTheme="majorBidi" w:hAnsiTheme="majorBidi" w:cstheme="majorBidi"/>
           <w:szCs w:val="24"/>
         </w:rPr>
-        <w:t xml:space="preserve"> </w:t>
+        <w:t xml:space="preserve"> terhadap data istilah lama (</w:t>
       </w:r>
-      <w:proofErr w:type="spellStart"/>
-      <w:r>
-        <w:rPr>
-          <w:rFonts w:asciiTheme="majorBidi" w:hAnsiTheme="majorBidi" w:cstheme="majorBidi"/>
-          <w:szCs w:val="24"/>
-        </w:rPr>
-        <w:t>terhadap</w:t>
-      </w:r>
-      <w:proofErr w:type="spellEnd"/>
-      <w:r>
-        <w:rPr>
-          <w:rFonts w:asciiTheme="majorBidi" w:hAnsiTheme="majorBidi" w:cstheme="majorBidi"/>
-          <w:szCs w:val="24"/>
-        </w:rPr>
-        <w:t xml:space="preserve"> data </w:t>
-      </w:r>
-      <w:proofErr w:type="spellStart"/>
-      <w:r>
-        <w:rPr>
-          <w:rFonts w:asciiTheme="majorBidi" w:hAnsiTheme="majorBidi" w:cstheme="majorBidi"/>
-          <w:szCs w:val="24"/>
-        </w:rPr>
-        <w:t>istilah</w:t>
-      </w:r>
-      <w:proofErr w:type="spellEnd"/>
-      <w:r>
-        <w:rPr>
-          <w:rFonts w:asciiTheme="majorBidi" w:hAnsiTheme="majorBidi" w:cstheme="majorBidi"/>
-          <w:szCs w:val="24"/>
-        </w:rPr>
-        <w:t xml:space="preserve"> lama (</w:t>
-      </w:r>
-      <w:proofErr w:type="spellStart"/>
       <w:r>
         <w:rPr>
           <w:rFonts w:asciiTheme="majorBidi" w:hAnsiTheme="majorBidi" w:cstheme="majorBidi"/>
@@ -3511,47 +3799,13 @@
         </w:rPr>
         <w:t>.d.</w:t>
       </w:r>
-      <w:proofErr w:type="spellEnd"/>
       <w:r>
         <w:rPr>
           <w:rFonts w:asciiTheme="majorBidi" w:hAnsiTheme="majorBidi" w:cstheme="majorBidi"/>
           <w:szCs w:val="24"/>
         </w:rPr>
-        <w:t xml:space="preserve"> 16 </w:t>
+        <w:t xml:space="preserve"> 16 Juli 2020), digunakan </w:t>
       </w:r>
-      <w:proofErr w:type="spellStart"/>
-      <w:r>
-        <w:rPr>
-          <w:rFonts w:asciiTheme="majorBidi" w:hAnsiTheme="majorBidi" w:cstheme="majorBidi"/>
-          <w:szCs w:val="24"/>
-        </w:rPr>
-        <w:t>Juli</w:t>
-      </w:r>
-      <w:proofErr w:type="spellEnd"/>
-      <w:r>
-        <w:rPr>
-          <w:rFonts w:asciiTheme="majorBidi" w:hAnsiTheme="majorBidi" w:cstheme="majorBidi"/>
-          <w:szCs w:val="24"/>
-        </w:rPr>
-        <w:t xml:space="preserve"> 2020), </w:t>
-      </w:r>
-      <w:proofErr w:type="spellStart"/>
-      <w:r>
-        <w:rPr>
-          <w:rFonts w:asciiTheme="majorBidi" w:hAnsiTheme="majorBidi" w:cstheme="majorBidi"/>
-          <w:szCs w:val="24"/>
-        </w:rPr>
-        <w:t>digunakan</w:t>
-      </w:r>
-      <w:proofErr w:type="spellEnd"/>
-      <w:r>
-        <w:rPr>
-          <w:rFonts w:asciiTheme="majorBidi" w:hAnsiTheme="majorBidi" w:cstheme="majorBidi"/>
-          <w:szCs w:val="24"/>
-        </w:rPr>
-        <w:t xml:space="preserve"> </w:t>
-      </w:r>
-      <w:proofErr w:type="spellStart"/>
       <w:r>
         <w:rPr>
           <w:rFonts w:asciiTheme="majorBidi" w:hAnsiTheme="majorBidi" w:cstheme="majorBidi"/>
@@ -3559,29 +3813,12 @@
         </w:rPr>
         <w:t>persamaan</w:t>
       </w:r>
-      <w:proofErr w:type="spellEnd"/>
       <w:r>
         <w:rPr>
           <w:rFonts w:asciiTheme="majorBidi" w:hAnsiTheme="majorBidi" w:cstheme="majorBidi"/>
           <w:szCs w:val="24"/>
         </w:rPr>
-        <w:t xml:space="preserve"> </w:t>
-      </w:r>
-      <w:proofErr w:type="spellStart"/>
-      <w:r>
-        <w:rPr>
-          <w:rFonts w:asciiTheme="majorBidi" w:hAnsiTheme="majorBidi" w:cstheme="majorBidi"/>
-          <w:szCs w:val="24"/>
-        </w:rPr>
-        <w:t>berikut</w:t>
-      </w:r>
-      <w:proofErr w:type="spellEnd"/>
-      <w:r>
-        <w:rPr>
-          <w:rFonts w:asciiTheme="majorBidi" w:hAnsiTheme="majorBidi" w:cstheme="majorBidi"/>
-          <w:szCs w:val="24"/>
-        </w:rPr>
-        <w:t>:</w:t>
+        <w:t xml:space="preserve"> berikut:</w:t>
       </w:r>
     </w:p>
     <w:tbl>
@@ -3672,14 +3909,12 @@
               </w:rPr>
               <w:t>ositifPerawatan + Positif</w:t>
             </w:r>
-            <w:proofErr w:type="spellStart"/>
             <w:r>
               <w:rPr>
                 <w:rFonts w:asciiTheme="majorBidi" w:hAnsiTheme="majorBidi" w:cstheme="majorBidi"/>
               </w:rPr>
               <w:t>Isolasi</w:t>
             </w:r>
-            <w:proofErr w:type="spellEnd"/>
             <w:r>
               <w:rPr>
                 <w:rFonts w:asciiTheme="majorBidi" w:hAnsiTheme="majorBidi" w:cstheme="majorBidi"/>
@@ -3687,14 +3922,12 @@
               </w:rPr>
               <w:t>Mandir</w:t>
             </w:r>
-            <w:proofErr w:type="spellStart"/>
             <w:r>
               <w:rPr>
                 <w:rFonts w:asciiTheme="majorBidi" w:hAnsiTheme="majorBidi" w:cstheme="majorBidi"/>
               </w:rPr>
               <w:t>i</w:t>
             </w:r>
-            <w:proofErr w:type="spellEnd"/>
           </w:p>
         </w:tc>
       </w:tr>
@@ -3753,42 +3986,18 @@
                 <w:szCs w:val="24"/>
               </w:rPr>
             </w:pPr>
-            <w:proofErr w:type="spellStart"/>
             <w:r>
               <w:rPr>
                 <w:rFonts w:asciiTheme="majorBidi" w:hAnsiTheme="majorBidi" w:cstheme="majorBidi"/>
               </w:rPr>
               <w:t>Sembuh</w:t>
             </w:r>
-            <w:proofErr w:type="spellEnd"/>
             <w:r>
               <w:rPr>
                 <w:rFonts w:asciiTheme="majorBidi" w:hAnsiTheme="majorBidi" w:cstheme="majorBidi"/>
               </w:rPr>
-              <w:t xml:space="preserve"> </w:t>
-            </w:r>
-            <w:proofErr w:type="spellStart"/>
-            <w:r>
-              <w:rPr>
-                <w:rFonts w:asciiTheme="majorBidi" w:hAnsiTheme="majorBidi" w:cstheme="majorBidi"/>
-              </w:rPr>
-              <w:t>setelah</w:t>
-            </w:r>
-            <w:proofErr w:type="spellEnd"/>
-            <w:r>
-              <w:rPr>
-                <w:rFonts w:asciiTheme="majorBidi" w:hAnsiTheme="majorBidi" w:cstheme="majorBidi"/>
-              </w:rPr>
-              <w:t xml:space="preserve"> </w:t>
-            </w:r>
-            <w:proofErr w:type="spellStart"/>
-            <w:r>
-              <w:rPr>
-                <w:rFonts w:asciiTheme="majorBidi" w:hAnsiTheme="majorBidi" w:cstheme="majorBidi"/>
-              </w:rPr>
-              <w:t>terinfeksi</w:t>
-            </w:r>
-            <w:proofErr w:type="spellEnd"/>
+              <w:t xml:space="preserve"> setelah terinfeksi</w:t>
+            </w:r>
           </w:p>
         </w:tc>
       </w:tr>
@@ -3847,7 +4056,6 @@
                 <w:szCs w:val="24"/>
               </w:rPr>
             </w:pPr>
-            <w:proofErr w:type="spellStart"/>
             <w:r>
               <w:rPr>
                 <w:rFonts w:asciiTheme="majorBidi" w:hAnsiTheme="majorBidi" w:cstheme="majorBidi"/>
@@ -3855,7 +4063,6 @@
               </w:rPr>
               <w:t>PositifMeninggal</w:t>
             </w:r>
-            <w:proofErr w:type="spellEnd"/>
           </w:p>
         </w:tc>
       </w:tr>
@@ -3869,181 +4076,26 @@
           <w:szCs w:val="24"/>
         </w:rPr>
       </w:pPr>
-      <w:proofErr w:type="spellStart"/>
       <w:r>
         <w:rPr>
           <w:rFonts w:asciiTheme="majorBidi" w:hAnsiTheme="majorBidi" w:cstheme="majorBidi"/>
           <w:szCs w:val="24"/>
         </w:rPr>
-        <w:t>Kompartemen</w:t>
+        <w:t xml:space="preserve">Kompartemen yang tidak memiliki data fitting diberi nilai awal </w:t>
       </w:r>
-      <w:proofErr w:type="spellEnd"/>
       <w:r>
         <w:rPr>
           <w:rFonts w:asciiTheme="majorBidi" w:hAnsiTheme="majorBidi" w:cstheme="majorBidi"/>
           <w:szCs w:val="24"/>
         </w:rPr>
-        <w:t xml:space="preserve"> yang </w:t>
+        <w:t xml:space="preserve">pada kebijakan pertama sebagai </w:t>
       </w:r>
-      <w:proofErr w:type="spellStart"/>
       <w:r>
         <w:rPr>
           <w:rFonts w:asciiTheme="majorBidi" w:hAnsiTheme="majorBidi" w:cstheme="majorBidi"/>
           <w:szCs w:val="24"/>
         </w:rPr>
-        <w:t>tidak</w:t>
-      </w:r>
-      <w:proofErr w:type="spellEnd"/>
-      <w:r>
-        <w:rPr>
-          <w:rFonts w:asciiTheme="majorBidi" w:hAnsiTheme="majorBidi" w:cstheme="majorBidi"/>
-          <w:szCs w:val="24"/>
-        </w:rPr>
-        <w:t xml:space="preserve"> </w:t>
-      </w:r>
-      <w:proofErr w:type="spellStart"/>
-      <w:r>
-        <w:rPr>
-          <w:rFonts w:asciiTheme="majorBidi" w:hAnsiTheme="majorBidi" w:cstheme="majorBidi"/>
-          <w:szCs w:val="24"/>
-        </w:rPr>
-        <w:t>memiliki</w:t>
-      </w:r>
-      <w:proofErr w:type="spellEnd"/>
-      <w:r>
-        <w:rPr>
-          <w:rFonts w:asciiTheme="majorBidi" w:hAnsiTheme="majorBidi" w:cstheme="majorBidi"/>
-          <w:szCs w:val="24"/>
-        </w:rPr>
-        <w:t xml:space="preserve"> data fitting </w:t>
-      </w:r>
-      <w:proofErr w:type="spellStart"/>
-      <w:r>
-        <w:rPr>
-          <w:rFonts w:asciiTheme="majorBidi" w:hAnsiTheme="majorBidi" w:cstheme="majorBidi"/>
-          <w:szCs w:val="24"/>
-        </w:rPr>
-        <w:t>diberi</w:t>
-      </w:r>
-      <w:proofErr w:type="spellEnd"/>
-      <w:r>
-        <w:rPr>
-          <w:rFonts w:asciiTheme="majorBidi" w:hAnsiTheme="majorBidi" w:cstheme="majorBidi"/>
-          <w:szCs w:val="24"/>
-        </w:rPr>
-        <w:t xml:space="preserve"> </w:t>
-      </w:r>
-      <w:proofErr w:type="spellStart"/>
-      <w:r>
-        <w:rPr>
-          <w:rFonts w:asciiTheme="majorBidi" w:hAnsiTheme="majorBidi" w:cstheme="majorBidi"/>
-          <w:szCs w:val="24"/>
-        </w:rPr>
-        <w:t>nilai</w:t>
-      </w:r>
-      <w:proofErr w:type="spellEnd"/>
-      <w:r>
-        <w:rPr>
-          <w:rFonts w:asciiTheme="majorBidi" w:hAnsiTheme="majorBidi" w:cstheme="majorBidi"/>
-          <w:szCs w:val="24"/>
-        </w:rPr>
-        <w:t xml:space="preserve"> </w:t>
-      </w:r>
-      <w:proofErr w:type="spellStart"/>
-      <w:r>
-        <w:rPr>
-          <w:rFonts w:asciiTheme="majorBidi" w:hAnsiTheme="majorBidi" w:cstheme="majorBidi"/>
-          <w:szCs w:val="24"/>
-        </w:rPr>
-        <w:t>awal</w:t>
-      </w:r>
-      <w:proofErr w:type="spellEnd"/>
-      <w:r>
-        <w:rPr>
-          <w:rFonts w:asciiTheme="majorBidi" w:hAnsiTheme="majorBidi" w:cstheme="majorBidi"/>
-          <w:szCs w:val="24"/>
-        </w:rPr>
-        <w:t xml:space="preserve"> </w:t>
-      </w:r>
-      <w:proofErr w:type="spellStart"/>
-      <w:r>
-        <w:rPr>
-          <w:rFonts w:asciiTheme="majorBidi" w:hAnsiTheme="majorBidi" w:cstheme="majorBidi"/>
-          <w:szCs w:val="24"/>
-        </w:rPr>
-        <w:t>pada</w:t>
-      </w:r>
-      <w:proofErr w:type="spellEnd"/>
-      <w:r>
-        <w:rPr>
-          <w:rFonts w:asciiTheme="majorBidi" w:hAnsiTheme="majorBidi" w:cstheme="majorBidi"/>
-          <w:szCs w:val="24"/>
-        </w:rPr>
-        <w:t xml:space="preserve"> </w:t>
-      </w:r>
-      <w:proofErr w:type="spellStart"/>
-      <w:r>
-        <w:rPr>
-          <w:rFonts w:asciiTheme="majorBidi" w:hAnsiTheme="majorBidi" w:cstheme="majorBidi"/>
-          <w:szCs w:val="24"/>
-        </w:rPr>
-        <w:t>kebijakan</w:t>
-      </w:r>
-      <w:proofErr w:type="spellEnd"/>
-      <w:r>
-        <w:rPr>
-          <w:rFonts w:asciiTheme="majorBidi" w:hAnsiTheme="majorBidi" w:cstheme="majorBidi"/>
-          <w:szCs w:val="24"/>
-        </w:rPr>
-        <w:t xml:space="preserve"> </w:t>
-      </w:r>
-      <w:proofErr w:type="spellStart"/>
-      <w:r>
-        <w:rPr>
-          <w:rFonts w:asciiTheme="majorBidi" w:hAnsiTheme="majorBidi" w:cstheme="majorBidi"/>
-          <w:szCs w:val="24"/>
-        </w:rPr>
-        <w:t>pertama</w:t>
-      </w:r>
-      <w:proofErr w:type="spellEnd"/>
-      <w:r>
-        <w:rPr>
-          <w:rFonts w:asciiTheme="majorBidi" w:hAnsiTheme="majorBidi" w:cstheme="majorBidi"/>
-          <w:szCs w:val="24"/>
-        </w:rPr>
-        <w:t xml:space="preserve"> </w:t>
-      </w:r>
-      <w:proofErr w:type="spellStart"/>
-      <w:r>
-        <w:rPr>
-          <w:rFonts w:asciiTheme="majorBidi" w:hAnsiTheme="majorBidi" w:cstheme="majorBidi"/>
-          <w:szCs w:val="24"/>
-        </w:rPr>
-        <w:t>sebagai</w:t>
-      </w:r>
-      <w:proofErr w:type="spellEnd"/>
-      <w:r>
-        <w:rPr>
-          <w:rFonts w:asciiTheme="majorBidi" w:hAnsiTheme="majorBidi" w:cstheme="majorBidi"/>
-          <w:szCs w:val="24"/>
-        </w:rPr>
-        <w:t xml:space="preserve"> </w:t>
-      </w:r>
-      <w:proofErr w:type="spellStart"/>
-      <w:r>
-        <w:rPr>
-          <w:rFonts w:asciiTheme="majorBidi" w:hAnsiTheme="majorBidi" w:cstheme="majorBidi"/>
-          <w:szCs w:val="24"/>
-        </w:rPr>
-        <w:t>berikut</w:t>
-      </w:r>
-      <w:proofErr w:type="spellEnd"/>
-      <w:r>
-        <w:rPr>
-          <w:rFonts w:asciiTheme="majorBidi" w:hAnsiTheme="majorBidi" w:cstheme="majorBidi"/>
-          <w:szCs w:val="24"/>
-        </w:rPr>
-        <w:t>:</w:t>
+        <w:t>berikut:</w:t>
       </w:r>
     </w:p>
     <w:tbl>
@@ -4685,23 +4737,7 @@
           <w:rFonts w:asciiTheme="majorBidi" w:hAnsiTheme="majorBidi" w:cstheme="majorBidi"/>
           <w:szCs w:val="24"/>
         </w:rPr>
-        <w:t xml:space="preserve">di </w:t>
-      </w:r>
-      <w:proofErr w:type="spellStart"/>
-      <w:r>
-        <w:rPr>
-          <w:rFonts w:asciiTheme="majorBidi" w:hAnsiTheme="majorBidi" w:cstheme="majorBidi"/>
-          <w:szCs w:val="24"/>
-        </w:rPr>
-        <w:t>mana</w:t>
-      </w:r>
-      <w:proofErr w:type="spellEnd"/>
-      <w:r>
-        <w:rPr>
-          <w:rFonts w:asciiTheme="majorBidi" w:hAnsiTheme="majorBidi" w:cstheme="majorBidi"/>
-          <w:szCs w:val="24"/>
-        </w:rPr>
-        <w:t xml:space="preserve"> </w:t>
+        <w:t xml:space="preserve">di mana </w:t>
       </w:r>
       <m:oMath>
         <m:r>
@@ -4780,17 +4816,8 @@
           <w:rFonts w:asciiTheme="majorBidi" w:hAnsiTheme="majorBidi" w:cstheme="majorBidi"/>
           <w:lang w:eastAsia="id-ID"/>
         </w:rPr>
-        <w:t xml:space="preserve"> </w:t>
+        <w:t xml:space="preserve"> pertama</w:t>
       </w:r>
-      <w:proofErr w:type="spellStart"/>
-      <w:r>
-        <w:rPr>
-          <w:rFonts w:asciiTheme="majorBidi" w:hAnsiTheme="majorBidi" w:cstheme="majorBidi"/>
-          <w:lang w:eastAsia="id-ID"/>
-        </w:rPr>
-        <w:t>pertama</w:t>
-      </w:r>
-      <w:proofErr w:type="spellEnd"/>
       <w:r>
         <w:rPr>
           <w:rFonts w:asciiTheme="majorBidi" w:hAnsiTheme="majorBidi" w:cstheme="majorBidi"/>
@@ -4814,127 +4841,13 @@
           <w:szCs w:val="24"/>
         </w:rPr>
       </w:pPr>
-      <w:proofErr w:type="spellStart"/>
       <w:r>
         <w:rPr>
           <w:rFonts w:asciiTheme="majorBidi" w:hAnsiTheme="majorBidi" w:cstheme="majorBidi"/>
           <w:szCs w:val="24"/>
         </w:rPr>
-        <w:t>Untuk</w:t>
+        <w:t>Untuk kebijakan kedua hingga akhir, nilai awal kebijakan</w:t>
       </w:r>
-      <w:proofErr w:type="spellEnd"/>
-      <w:r>
-        <w:rPr>
-          <w:rFonts w:asciiTheme="majorBidi" w:hAnsiTheme="majorBidi" w:cstheme="majorBidi"/>
-          <w:szCs w:val="24"/>
-        </w:rPr>
-        <w:t xml:space="preserve"> </w:t>
-      </w:r>
-      <w:proofErr w:type="spellStart"/>
-      <w:r>
-        <w:rPr>
-          <w:rFonts w:asciiTheme="majorBidi" w:hAnsiTheme="majorBidi" w:cstheme="majorBidi"/>
-          <w:szCs w:val="24"/>
-        </w:rPr>
-        <w:t>kebijakan</w:t>
-      </w:r>
-      <w:proofErr w:type="spellEnd"/>
-      <w:r>
-        <w:rPr>
-          <w:rFonts w:asciiTheme="majorBidi" w:hAnsiTheme="majorBidi" w:cstheme="majorBidi"/>
-          <w:szCs w:val="24"/>
-        </w:rPr>
-        <w:t xml:space="preserve"> </w:t>
-      </w:r>
-      <w:proofErr w:type="spellStart"/>
-      <w:r>
-        <w:rPr>
-          <w:rFonts w:asciiTheme="majorBidi" w:hAnsiTheme="majorBidi" w:cstheme="majorBidi"/>
-          <w:szCs w:val="24"/>
-        </w:rPr>
-        <w:t>kedua</w:t>
-      </w:r>
-      <w:proofErr w:type="spellEnd"/>
-      <w:r>
-        <w:rPr>
-          <w:rFonts w:asciiTheme="majorBidi" w:hAnsiTheme="majorBidi" w:cstheme="majorBidi"/>
-          <w:szCs w:val="24"/>
-        </w:rPr>
-        <w:t xml:space="preserve"> </w:t>
-      </w:r>
-      <w:proofErr w:type="spellStart"/>
-      <w:r>
-        <w:rPr>
-          <w:rFonts w:asciiTheme="majorBidi" w:hAnsiTheme="majorBidi" w:cstheme="majorBidi"/>
-          <w:szCs w:val="24"/>
-        </w:rPr>
-        <w:t>hingga</w:t>
-      </w:r>
-      <w:proofErr w:type="spellEnd"/>
-      <w:r>
-        <w:rPr>
-          <w:rFonts w:asciiTheme="majorBidi" w:hAnsiTheme="majorBidi" w:cstheme="majorBidi"/>
-          <w:szCs w:val="24"/>
-        </w:rPr>
-        <w:t xml:space="preserve"> </w:t>
-      </w:r>
-      <w:proofErr w:type="spellStart"/>
-      <w:r>
-        <w:rPr>
-          <w:rFonts w:asciiTheme="majorBidi" w:hAnsiTheme="majorBidi" w:cstheme="majorBidi"/>
-          <w:szCs w:val="24"/>
-        </w:rPr>
-        <w:t>akhir</w:t>
-      </w:r>
-      <w:proofErr w:type="spellEnd"/>
-      <w:r>
-        <w:rPr>
-          <w:rFonts w:asciiTheme="majorBidi" w:hAnsiTheme="majorBidi" w:cstheme="majorBidi"/>
-          <w:szCs w:val="24"/>
-        </w:rPr>
-        <w:t xml:space="preserve">, </w:t>
-      </w:r>
-      <w:proofErr w:type="spellStart"/>
-      <w:r>
-        <w:rPr>
-          <w:rFonts w:asciiTheme="majorBidi" w:hAnsiTheme="majorBidi" w:cstheme="majorBidi"/>
-          <w:szCs w:val="24"/>
-        </w:rPr>
-        <w:t>nilai</w:t>
-      </w:r>
-      <w:proofErr w:type="spellEnd"/>
-      <w:r>
-        <w:rPr>
-          <w:rFonts w:asciiTheme="majorBidi" w:hAnsiTheme="majorBidi" w:cstheme="majorBidi"/>
-          <w:szCs w:val="24"/>
-        </w:rPr>
-        <w:t xml:space="preserve"> </w:t>
-      </w:r>
-      <w:proofErr w:type="spellStart"/>
-      <w:r>
-        <w:rPr>
-          <w:rFonts w:asciiTheme="majorBidi" w:hAnsiTheme="majorBidi" w:cstheme="majorBidi"/>
-          <w:szCs w:val="24"/>
-        </w:rPr>
-        <w:t>awal</w:t>
-      </w:r>
-      <w:proofErr w:type="spellEnd"/>
-      <w:r>
-        <w:rPr>
-          <w:rFonts w:asciiTheme="majorBidi" w:hAnsiTheme="majorBidi" w:cstheme="majorBidi"/>
-          <w:szCs w:val="24"/>
-        </w:rPr>
-        <w:t xml:space="preserve"> </w:t>
-      </w:r>
-      <w:proofErr w:type="spellStart"/>
-      <w:r>
-        <w:rPr>
-          <w:rFonts w:asciiTheme="majorBidi" w:hAnsiTheme="majorBidi" w:cstheme="majorBidi"/>
-          <w:szCs w:val="24"/>
-        </w:rPr>
-        <w:t>kebijakan</w:t>
-      </w:r>
-      <w:proofErr w:type="spellEnd"/>
       <w:r>
         <w:rPr>
           <w:rFonts w:asciiTheme="majorBidi" w:hAnsiTheme="majorBidi" w:cstheme="majorBidi"/>
@@ -5777,59 +5690,13 @@
           <w:szCs w:val="24"/>
         </w:rPr>
       </w:pPr>
-      <w:proofErr w:type="spellStart"/>
       <w:r>
         <w:rPr>
           <w:rFonts w:asciiTheme="majorBidi" w:hAnsiTheme="majorBidi" w:cstheme="majorBidi"/>
           <w:b/>
           <w:szCs w:val="24"/>
         </w:rPr>
-        <w:t>Perhitungan</w:t>
-      </w:r>
-      <w:proofErr w:type="spellEnd"/>
-      <w:r>
-        <w:rPr>
-          <w:rFonts w:asciiTheme="majorBidi" w:hAnsiTheme="majorBidi" w:cstheme="majorBidi"/>
-          <w:b/>
-          <w:szCs w:val="24"/>
-        </w:rPr>
-        <w:t xml:space="preserve"> </w:t>
-      </w:r>
-      <w:proofErr w:type="spellStart"/>
-      <w:r>
-        <w:rPr>
-          <w:rFonts w:asciiTheme="majorBidi" w:hAnsiTheme="majorBidi" w:cstheme="majorBidi"/>
-          <w:b/>
-          <w:szCs w:val="24"/>
-        </w:rPr>
-        <w:t>Angka</w:t>
-      </w:r>
-      <w:proofErr w:type="spellEnd"/>
-      <w:r>
-        <w:rPr>
-          <w:rFonts w:asciiTheme="majorBidi" w:hAnsiTheme="majorBidi" w:cstheme="majorBidi"/>
-          <w:b/>
-          <w:szCs w:val="24"/>
-        </w:rPr>
-        <w:t xml:space="preserve"> </w:t>
-      </w:r>
-      <w:proofErr w:type="spellStart"/>
-      <w:r>
-        <w:rPr>
-          <w:rFonts w:asciiTheme="majorBidi" w:hAnsiTheme="majorBidi" w:cstheme="majorBidi"/>
-          <w:b/>
-          <w:szCs w:val="24"/>
-        </w:rPr>
-        <w:t>Reproduksi</w:t>
-      </w:r>
-      <w:proofErr w:type="spellEnd"/>
-      <w:r>
-        <w:rPr>
-          <w:rFonts w:asciiTheme="majorBidi" w:hAnsiTheme="majorBidi" w:cstheme="majorBidi"/>
-          <w:b/>
-          <w:szCs w:val="24"/>
-        </w:rPr>
-        <w:t xml:space="preserve"> R</w:t>
+        <w:t>Perhitungan Angka Reproduksi R</w:t>
       </w:r>
       <w:r>
         <w:rPr>
@@ -5858,37 +5725,12 @@
           <w:szCs w:val="24"/>
         </w:rPr>
       </w:pPr>
-      <w:proofErr w:type="spellStart"/>
       <w:r>
         <w:rPr>
           <w:rFonts w:asciiTheme="majorBidi" w:hAnsiTheme="majorBidi" w:cstheme="majorBidi"/>
           <w:szCs w:val="24"/>
         </w:rPr>
-        <w:t>Kompartemen</w:t>
-      </w:r>
-      <w:proofErr w:type="spellEnd"/>
-      <w:r>
-        <w:rPr>
-          <w:rFonts w:asciiTheme="majorBidi" w:hAnsiTheme="majorBidi" w:cstheme="majorBidi"/>
-          <w:szCs w:val="24"/>
-        </w:rPr>
-        <w:t xml:space="preserve"> yang </w:t>
-      </w:r>
-      <w:proofErr w:type="spellStart"/>
-      <w:r>
-        <w:rPr>
-          <w:rFonts w:asciiTheme="majorBidi" w:hAnsiTheme="majorBidi" w:cstheme="majorBidi"/>
-          <w:szCs w:val="24"/>
-        </w:rPr>
-        <w:t>merupakan</w:t>
-      </w:r>
-      <w:proofErr w:type="spellEnd"/>
-      <w:r>
-        <w:rPr>
-          <w:rFonts w:asciiTheme="majorBidi" w:hAnsiTheme="majorBidi" w:cstheme="majorBidi"/>
-          <w:szCs w:val="24"/>
-        </w:rPr>
-        <w:t xml:space="preserve"> </w:t>
+        <w:t xml:space="preserve">Kompartemen yang merupakan </w:t>
       </w:r>
       <w:r>
         <w:rPr>
@@ -5903,23 +5745,7 @@
           <w:rFonts w:asciiTheme="majorBidi" w:hAnsiTheme="majorBidi" w:cstheme="majorBidi"/>
           <w:szCs w:val="24"/>
         </w:rPr>
-        <w:t xml:space="preserve"> adalah </w:t>
-      </w:r>
-      <w:proofErr w:type="spellStart"/>
-      <w:r>
-        <w:rPr>
-          <w:rFonts w:asciiTheme="majorBidi" w:hAnsiTheme="majorBidi" w:cstheme="majorBidi"/>
-          <w:szCs w:val="24"/>
-        </w:rPr>
-        <w:t>kompartemen</w:t>
-      </w:r>
-      <w:proofErr w:type="spellEnd"/>
-      <w:r>
-        <w:rPr>
-          <w:rFonts w:asciiTheme="majorBidi" w:hAnsiTheme="majorBidi" w:cstheme="majorBidi"/>
-          <w:szCs w:val="24"/>
-        </w:rPr>
-        <w:t xml:space="preserve"> </w:t>
+        <w:t xml:space="preserve"> adalah kompartemen </w:t>
       </w:r>
       <m:oMath>
         <m:r>
@@ -5972,71 +5798,14 @@
           <w:rFonts w:asciiTheme="majorBidi" w:hAnsiTheme="majorBidi" w:cstheme="majorBidi"/>
           <w:szCs w:val="24"/>
         </w:rPr>
-        <w:t xml:space="preserve"> </w:t>
+        <w:t xml:space="preserve"> dapat didekomposisi menjadi</w:t>
       </w:r>
-      <w:proofErr w:type="spellStart"/>
       <w:r>
         <w:rPr>
           <w:rFonts w:asciiTheme="majorBidi" w:hAnsiTheme="majorBidi" w:cstheme="majorBidi"/>
           <w:szCs w:val="24"/>
         </w:rPr>
-        <w:t>dapat</w:t>
-      </w:r>
-      <w:proofErr w:type="spellEnd"/>
-      <w:r>
-        <w:rPr>
-          <w:rFonts w:asciiTheme="majorBidi" w:hAnsiTheme="majorBidi" w:cstheme="majorBidi"/>
-          <w:szCs w:val="24"/>
-        </w:rPr>
-        <w:t xml:space="preserve"> </w:t>
-      </w:r>
-      <w:proofErr w:type="spellStart"/>
-      <w:r>
-        <w:rPr>
-          <w:rFonts w:asciiTheme="majorBidi" w:hAnsiTheme="majorBidi" w:cstheme="majorBidi"/>
-          <w:szCs w:val="24"/>
-        </w:rPr>
-        <w:t>didekomposisi</w:t>
-      </w:r>
-      <w:proofErr w:type="spellEnd"/>
-      <w:r>
-        <w:rPr>
-          <w:rFonts w:asciiTheme="majorBidi" w:hAnsiTheme="majorBidi" w:cstheme="majorBidi"/>
-          <w:szCs w:val="24"/>
-        </w:rPr>
-        <w:t xml:space="preserve"> </w:t>
-      </w:r>
-      <w:proofErr w:type="spellStart"/>
-      <w:r>
-        <w:rPr>
-          <w:rFonts w:asciiTheme="majorBidi" w:hAnsiTheme="majorBidi" w:cstheme="majorBidi"/>
-          <w:szCs w:val="24"/>
-        </w:rPr>
-        <w:t>menjadi</w:t>
-      </w:r>
-      <w:proofErr w:type="spellEnd"/>
-      <w:r>
-        <w:rPr>
-          <w:rFonts w:asciiTheme="majorBidi" w:hAnsiTheme="majorBidi" w:cstheme="majorBidi"/>
-          <w:szCs w:val="24"/>
-        </w:rPr>
-        <w:t xml:space="preserve"> </w:t>
-      </w:r>
-      <w:proofErr w:type="spellStart"/>
-      <w:r>
-        <w:rPr>
-          <w:rFonts w:asciiTheme="majorBidi" w:hAnsiTheme="majorBidi" w:cstheme="majorBidi"/>
-          <w:szCs w:val="24"/>
-        </w:rPr>
-        <w:t>Persamaan</w:t>
-      </w:r>
-      <w:proofErr w:type="spellEnd"/>
-      <w:r>
-        <w:rPr>
-          <w:rFonts w:asciiTheme="majorBidi" w:hAnsiTheme="majorBidi" w:cstheme="majorBidi"/>
-          <w:szCs w:val="24"/>
-        </w:rPr>
-        <w:t xml:space="preserve"> </w:t>
+        <w:t xml:space="preserve"> Persamaan </w:t>
       </w:r>
       <w:r>
         <w:rPr>
@@ -6285,7 +6054,7 @@
                 <w:szCs w:val="24"/>
               </w:rPr>
             </w:pPr>
-            <w:bookmarkStart w:id="3" w:name="Eq_Decomposition"/>
+            <w:bookmarkStart w:id="4" w:name="Eq_Decomposition"/>
             <w:r>
               <w:rPr>
                 <w:szCs w:val="24"/>
@@ -6344,7 +6113,7 @@
               </w:rPr>
               <w:t>)</w:t>
             </w:r>
-            <w:bookmarkEnd w:id="3"/>
+            <w:bookmarkEnd w:id="4"/>
           </w:p>
         </w:tc>
       </w:tr>
@@ -6362,23 +6131,7 @@
           <w:rFonts w:asciiTheme="majorBidi" w:hAnsiTheme="majorBidi" w:cstheme="majorBidi"/>
           <w:szCs w:val="24"/>
         </w:rPr>
-        <w:t xml:space="preserve">di </w:t>
-      </w:r>
-      <w:proofErr w:type="spellStart"/>
-      <w:r>
-        <w:rPr>
-          <w:rFonts w:asciiTheme="majorBidi" w:hAnsiTheme="majorBidi" w:cstheme="majorBidi"/>
-          <w:szCs w:val="24"/>
-        </w:rPr>
-        <w:t>mana</w:t>
-      </w:r>
-      <w:proofErr w:type="spellEnd"/>
-      <w:r>
-        <w:rPr>
-          <w:rFonts w:asciiTheme="majorBidi" w:hAnsiTheme="majorBidi" w:cstheme="majorBidi"/>
-          <w:szCs w:val="24"/>
-        </w:rPr>
-        <w:t>:</w:t>
+        <w:t>di mana:</w:t>
       </w:r>
     </w:p>
     <w:tbl>
@@ -6916,7 +6669,6 @@
                     <w:rFonts w:ascii="Cambria Math" w:hAnsi="Cambria Math" w:cstheme="majorBidi"/>
                     <w:szCs w:val="24"/>
                   </w:rPr>
-                  <w:lastRenderedPageBreak/>
                   <m:t>V=</m:t>
                 </m:r>
                 <m:d>
@@ -7006,8 +6758,37 @@
                               <w:rFonts w:ascii="Cambria Math" w:hAnsi="Cambria Math"/>
                               <w:szCs w:val="24"/>
                             </w:rPr>
-                            <m:t>∙Q</m:t>
+                            <m:t>∙Q-λ∙</m:t>
                           </m:r>
+                          <m:sSub>
+                            <m:sSubPr>
+                              <m:ctrlPr>
+                                <w:rPr>
+                                  <w:rFonts w:ascii="Cambria Math" w:hAnsi="Cambria Math"/>
+                                  <w:i/>
+                                  <w:szCs w:val="24"/>
+                                </w:rPr>
+                              </m:ctrlPr>
+                            </m:sSubPr>
+                            <m:e>
+                              <m:r>
+                                <w:rPr>
+                                  <w:rFonts w:ascii="Cambria Math" w:hAnsi="Cambria Math"/>
+                                  <w:szCs w:val="24"/>
+                                </w:rPr>
+                                <m:t>Q</m:t>
+                              </m:r>
+                            </m:e>
+                            <m:sub>
+                              <m:r>
+                                <w:rPr>
+                                  <w:rFonts w:ascii="Cambria Math" w:hAnsi="Cambria Math"/>
+                                  <w:szCs w:val="24"/>
+                                </w:rPr>
+                                <m:t>s</m:t>
+                              </m:r>
+                            </m:sub>
+                          </m:sSub>
                         </m:e>
                       </m:mr>
                       <m:mr>
@@ -7059,6 +6840,13 @@
                                   </m:r>
                                 </m:sub>
                               </m:sSub>
+                              <m:r>
+                                <w:rPr>
+                                  <w:rFonts w:ascii="Cambria Math" w:hAnsi="Cambria Math"/>
+                                  <w:szCs w:val="24"/>
+                                </w:rPr>
+                                <m:t>+λ</m:t>
+                              </m:r>
                             </m:e>
                           </m:d>
                           <m:r>
@@ -7187,47 +6975,13 @@
           <w:szCs w:val="24"/>
         </w:rPr>
       </w:pPr>
-      <w:proofErr w:type="spellStart"/>
       <w:r>
         <w:rPr>
           <w:rFonts w:asciiTheme="majorBidi" w:hAnsiTheme="majorBidi" w:cstheme="majorBidi"/>
           <w:szCs w:val="24"/>
         </w:rPr>
-        <w:t>Linearisasi</w:t>
+        <w:t>Linearisasi dengan Jacobian</w:t>
       </w:r>
-      <w:proofErr w:type="spellEnd"/>
-      <w:r>
-        <w:rPr>
-          <w:rFonts w:asciiTheme="majorBidi" w:hAnsiTheme="majorBidi" w:cstheme="majorBidi"/>
-          <w:szCs w:val="24"/>
-        </w:rPr>
-        <w:t xml:space="preserve"> </w:t>
-      </w:r>
-      <w:proofErr w:type="spellStart"/>
-      <w:r>
-        <w:rPr>
-          <w:rFonts w:asciiTheme="majorBidi" w:hAnsiTheme="majorBidi" w:cstheme="majorBidi"/>
-          <w:szCs w:val="24"/>
-        </w:rPr>
-        <w:t>dengan</w:t>
-      </w:r>
-      <w:proofErr w:type="spellEnd"/>
-      <w:r>
-        <w:rPr>
-          <w:rFonts w:asciiTheme="majorBidi" w:hAnsiTheme="majorBidi" w:cstheme="majorBidi"/>
-          <w:szCs w:val="24"/>
-        </w:rPr>
-        <w:t xml:space="preserve"> </w:t>
-      </w:r>
-      <w:proofErr w:type="spellStart"/>
-      <w:r>
-        <w:rPr>
-          <w:rFonts w:asciiTheme="majorBidi" w:hAnsiTheme="majorBidi" w:cstheme="majorBidi"/>
-          <w:szCs w:val="24"/>
-        </w:rPr>
-        <w:t>Jacobian</w:t>
-      </w:r>
-      <w:proofErr w:type="spellEnd"/>
     </w:p>
     <w:tbl>
       <w:tblPr>
@@ -7982,7 +7736,43 @@
                         <w:rFonts w:ascii="Cambria Math" w:hAnsi="Cambria Math" w:cstheme="majorBidi"/>
                         <w:szCs w:val="24"/>
                       </w:rPr>
-                      <m:t>I=0,Q=0,S=</m:t>
+                      <m:t>Q=0,</m:t>
+                    </m:r>
+                    <m:sSub>
+                      <m:sSubPr>
+                        <m:ctrlPr>
+                          <w:rPr>
+                            <w:rFonts w:ascii="Cambria Math" w:hAnsi="Cambria Math" w:cstheme="majorBidi"/>
+                            <w:i/>
+                            <w:szCs w:val="24"/>
+                          </w:rPr>
+                        </m:ctrlPr>
+                      </m:sSubPr>
+                      <m:e>
+                        <m:r>
+                          <w:rPr>
+                            <w:rFonts w:ascii="Cambria Math" w:hAnsi="Cambria Math" w:cstheme="majorBidi"/>
+                            <w:szCs w:val="24"/>
+                          </w:rPr>
+                          <m:t>Q</m:t>
+                        </m:r>
+                      </m:e>
+                      <m:sub>
+                        <m:r>
+                          <w:rPr>
+                            <w:rFonts w:ascii="Cambria Math" w:hAnsi="Cambria Math" w:cstheme="majorBidi"/>
+                            <w:szCs w:val="24"/>
+                          </w:rPr>
+                          <m:t>s</m:t>
+                        </m:r>
+                      </m:sub>
+                    </m:sSub>
+                    <m:r>
+                      <w:rPr>
+                        <w:rFonts w:ascii="Cambria Math" w:hAnsi="Cambria Math" w:cstheme="majorBidi"/>
+                        <w:szCs w:val="24"/>
+                      </w:rPr>
+                      <m:t>=0,S=</m:t>
                     </m:r>
                     <m:sSub>
                       <m:sSubPr>
@@ -8795,7 +8585,7 @@
                               <w:rFonts w:ascii="Cambria Math" w:hAnsi="Cambria Math" w:cstheme="majorBidi"/>
                               <w:szCs w:val="24"/>
                             </w:rPr>
-                            <m:t>0</m:t>
+                            <m:t>-λ</m:t>
                           </m:r>
                         </m:e>
                       </m:mr>
@@ -8857,6 +8647,13 @@
                                   </m:r>
                                 </m:sub>
                               </m:sSub>
+                              <m:r>
+                                <w:rPr>
+                                  <w:rFonts w:ascii="Cambria Math" w:hAnsi="Cambria Math"/>
+                                  <w:szCs w:val="24"/>
+                                </w:rPr>
+                                <m:t>+λ</m:t>
+                              </m:r>
                             </m:e>
                           </m:d>
                         </m:e>
@@ -9263,6 +9060,7 @@
                     <w:rFonts w:ascii="Cambria Math" w:hAnsi="Cambria Math" w:cstheme="majorBidi"/>
                     <w:szCs w:val="24"/>
                   </w:rPr>
+                  <w:lastRenderedPageBreak/>
                   <m:t>K</m:t>
                 </m:r>
                 <m:r>
@@ -9889,6 +9687,7 @@
               <w:rPr>
                 <w:szCs w:val="24"/>
               </w:rPr>
+              <w:lastRenderedPageBreak/>
               <w:t>(</w:t>
             </w:r>
             <w:r>
@@ -9962,6 +9761,7 @@
           <w:i/>
           <w:szCs w:val="24"/>
         </w:rPr>
+        <w:lastRenderedPageBreak/>
         <w:t>Eigenvalue</w:t>
       </w:r>
       <w:r>
@@ -9969,23 +9769,7 @@
           <w:rFonts w:asciiTheme="majorBidi" w:hAnsiTheme="majorBidi" w:cstheme="majorBidi"/>
           <w:szCs w:val="24"/>
         </w:rPr>
-        <w:t xml:space="preserve"> </w:t>
-      </w:r>
-      <w:proofErr w:type="spellStart"/>
-      <w:r>
-        <w:rPr>
-          <w:rFonts w:asciiTheme="majorBidi" w:hAnsiTheme="majorBidi" w:cstheme="majorBidi"/>
-          <w:szCs w:val="24"/>
-        </w:rPr>
-        <w:t>dari</w:t>
-      </w:r>
-      <w:proofErr w:type="spellEnd"/>
-      <w:r>
-        <w:rPr>
-          <w:rFonts w:asciiTheme="majorBidi" w:hAnsiTheme="majorBidi" w:cstheme="majorBidi"/>
-          <w:szCs w:val="24"/>
-        </w:rPr>
-        <w:t xml:space="preserve"> </w:t>
+        <w:t xml:space="preserve"> dari </w:t>
       </w:r>
       <w:r>
         <w:rPr>
@@ -10979,7 +10763,6 @@
               <w:rPr>
                 <w:szCs w:val="24"/>
               </w:rPr>
-              <w:lastRenderedPageBreak/>
               <w:t>(</w:t>
             </w:r>
             <w:r>
@@ -11046,45 +10829,19 @@
           <w:szCs w:val="24"/>
         </w:rPr>
       </w:pPr>
-      <w:proofErr w:type="spellStart"/>
       <w:r>
         <w:rPr>
           <w:rFonts w:asciiTheme="majorBidi" w:hAnsiTheme="majorBidi" w:cstheme="majorBidi"/>
           <w:szCs w:val="24"/>
         </w:rPr>
-        <w:lastRenderedPageBreak/>
-        <w:t>Akar-akar</w:t>
-      </w:r>
-      <w:proofErr w:type="spellEnd"/>
-      <w:r>
-        <w:rPr>
-          <w:rFonts w:asciiTheme="majorBidi" w:hAnsiTheme="majorBidi" w:cstheme="majorBidi"/>
-          <w:szCs w:val="24"/>
-        </w:rPr>
-        <w:t xml:space="preserve"> </w:t>
-      </w:r>
-      <w:proofErr w:type="spellStart"/>
-      <w:r>
-        <w:rPr>
-          <w:rFonts w:asciiTheme="majorBidi" w:hAnsiTheme="majorBidi" w:cstheme="majorBidi"/>
-          <w:szCs w:val="24"/>
-        </w:rPr>
-        <w:t>pers</w:t>
+        <w:t>Akar-akar pers</w:t>
       </w:r>
       <w:r>
         <w:rPr>
           <w:rFonts w:asciiTheme="majorBidi" w:hAnsiTheme="majorBidi" w:cstheme="majorBidi"/>
           <w:szCs w:val="24"/>
         </w:rPr>
-        <w:t>amaan</w:t>
-      </w:r>
-      <w:proofErr w:type="spellEnd"/>
-      <w:r>
-        <w:rPr>
-          <w:rFonts w:asciiTheme="majorBidi" w:hAnsiTheme="majorBidi" w:cstheme="majorBidi"/>
-          <w:szCs w:val="24"/>
-        </w:rPr>
-        <w:t>:</w:t>
+        <w:t>amaan:</w:t>
       </w:r>
     </w:p>
     <w:tbl>
@@ -11451,31 +11208,13 @@
           <w:szCs w:val="24"/>
         </w:rPr>
       </w:pPr>
-      <w:proofErr w:type="spellStart"/>
       <w:r>
         <w:rPr>
           <w:rFonts w:asciiTheme="majorBidi" w:hAnsiTheme="majorBidi" w:cstheme="majorBidi"/>
           <w:szCs w:val="24"/>
         </w:rPr>
-        <w:t>Angka</w:t>
+        <w:t>Angka reproduksi</w:t>
       </w:r>
-      <w:proofErr w:type="spellEnd"/>
-      <w:r>
-        <w:rPr>
-          <w:rFonts w:asciiTheme="majorBidi" w:hAnsiTheme="majorBidi" w:cstheme="majorBidi"/>
-          <w:szCs w:val="24"/>
-        </w:rPr>
-        <w:t xml:space="preserve"> </w:t>
-      </w:r>
-      <w:proofErr w:type="spellStart"/>
-      <w:r>
-        <w:rPr>
-          <w:rFonts w:asciiTheme="majorBidi" w:hAnsiTheme="majorBidi" w:cstheme="majorBidi"/>
-          <w:szCs w:val="24"/>
-        </w:rPr>
-        <w:t>reproduksi</w:t>
-      </w:r>
-      <w:proofErr w:type="spellEnd"/>
     </w:p>
     <w:tbl>
       <w:tblPr>
@@ -11729,77 +11468,13 @@
           <w:szCs w:val="24"/>
         </w:rPr>
       </w:pPr>
-      <w:proofErr w:type="spellStart"/>
       <w:r>
         <w:rPr>
           <w:rFonts w:asciiTheme="majorBidi" w:hAnsiTheme="majorBidi" w:cstheme="majorBidi"/>
           <w:b/>
           <w:szCs w:val="24"/>
         </w:rPr>
-        <w:t>Diskretisasi</w:t>
-      </w:r>
-      <w:proofErr w:type="spellEnd"/>
-      <w:r>
-        <w:rPr>
-          <w:rFonts w:asciiTheme="majorBidi" w:hAnsiTheme="majorBidi" w:cstheme="majorBidi"/>
-          <w:b/>
-          <w:szCs w:val="24"/>
-        </w:rPr>
-        <w:t xml:space="preserve"> Model </w:t>
-      </w:r>
-      <w:proofErr w:type="spellStart"/>
-      <w:r>
-        <w:rPr>
-          <w:rFonts w:asciiTheme="majorBidi" w:hAnsiTheme="majorBidi" w:cstheme="majorBidi"/>
-          <w:b/>
-          <w:szCs w:val="24"/>
-        </w:rPr>
-        <w:t>dengan</w:t>
-      </w:r>
-      <w:proofErr w:type="spellEnd"/>
-      <w:r>
-        <w:rPr>
-          <w:rFonts w:asciiTheme="majorBidi" w:hAnsiTheme="majorBidi" w:cstheme="majorBidi"/>
-          <w:b/>
-          <w:szCs w:val="24"/>
-        </w:rPr>
-        <w:t xml:space="preserve"> Forward Euler Method </w:t>
-      </w:r>
-      <w:proofErr w:type="spellStart"/>
-      <w:r>
-        <w:rPr>
-          <w:rFonts w:asciiTheme="majorBidi" w:hAnsiTheme="majorBidi" w:cstheme="majorBidi"/>
-          <w:b/>
-          <w:szCs w:val="24"/>
-        </w:rPr>
-        <w:t>untuk</w:t>
-      </w:r>
-      <w:proofErr w:type="spellEnd"/>
-      <w:r>
-        <w:rPr>
-          <w:rFonts w:asciiTheme="majorBidi" w:hAnsiTheme="majorBidi" w:cstheme="majorBidi"/>
-          <w:b/>
-          <w:szCs w:val="24"/>
-        </w:rPr>
-        <w:t xml:space="preserve"> Extended </w:t>
-      </w:r>
-      <w:proofErr w:type="spellStart"/>
-      <w:r>
-        <w:rPr>
-          <w:rFonts w:asciiTheme="majorBidi" w:hAnsiTheme="majorBidi" w:cstheme="majorBidi"/>
-          <w:b/>
-          <w:szCs w:val="24"/>
-        </w:rPr>
-        <w:t>Kalman</w:t>
-      </w:r>
-      <w:proofErr w:type="spellEnd"/>
-      <w:r>
-        <w:rPr>
-          <w:rFonts w:asciiTheme="majorBidi" w:hAnsiTheme="majorBidi" w:cstheme="majorBidi"/>
-          <w:b/>
-          <w:szCs w:val="24"/>
-        </w:rPr>
-        <w:t xml:space="preserve"> Filter</w:t>
+        <w:t>Diskretisasi Model dengan Forward Euler Method untuk Extended Kalman Filter</w:t>
       </w:r>
     </w:p>
     <w:tbl>
@@ -14272,106 +13947,22 @@
           <w:szCs w:val="24"/>
         </w:rPr>
       </w:pPr>
-      <w:proofErr w:type="spellStart"/>
       <w:r>
         <w:rPr>
           <w:rFonts w:asciiTheme="majorBidi" w:hAnsiTheme="majorBidi" w:cstheme="majorBidi"/>
           <w:b/>
           <w:szCs w:val="24"/>
         </w:rPr>
-        <w:t>Linearisasi</w:t>
+        <w:t xml:space="preserve">Linearisasi Model dengan </w:t>
       </w:r>
-      <w:proofErr w:type="spellEnd"/>
       <w:r>
         <w:rPr>
           <w:rFonts w:asciiTheme="majorBidi" w:hAnsiTheme="majorBidi" w:cstheme="majorBidi"/>
           <w:b/>
           <w:szCs w:val="24"/>
         </w:rPr>
-        <w:t xml:space="preserve"> Model </w:t>
+        <w:t>Ekspansi Deret Taylor dan Jacobian</w:t>
       </w:r>
-      <w:proofErr w:type="spellStart"/>
-      <w:r>
-        <w:rPr>
-          <w:rFonts w:asciiTheme="majorBidi" w:hAnsiTheme="majorBidi" w:cstheme="majorBidi"/>
-          <w:b/>
-          <w:szCs w:val="24"/>
-        </w:rPr>
-        <w:t>dengan</w:t>
-      </w:r>
-      <w:proofErr w:type="spellEnd"/>
-      <w:r>
-        <w:rPr>
-          <w:rFonts w:asciiTheme="majorBidi" w:hAnsiTheme="majorBidi" w:cstheme="majorBidi"/>
-          <w:b/>
-          <w:szCs w:val="24"/>
-        </w:rPr>
-        <w:t xml:space="preserve"> </w:t>
-      </w:r>
-      <w:proofErr w:type="spellStart"/>
-      <w:r>
-        <w:rPr>
-          <w:rFonts w:asciiTheme="majorBidi" w:hAnsiTheme="majorBidi" w:cstheme="majorBidi"/>
-          <w:b/>
-          <w:szCs w:val="24"/>
-        </w:rPr>
-        <w:t>Ekspansi</w:t>
-      </w:r>
-      <w:proofErr w:type="spellEnd"/>
-      <w:r>
-        <w:rPr>
-          <w:rFonts w:asciiTheme="majorBidi" w:hAnsiTheme="majorBidi" w:cstheme="majorBidi"/>
-          <w:b/>
-          <w:szCs w:val="24"/>
-        </w:rPr>
-        <w:t xml:space="preserve"> </w:t>
-      </w:r>
-      <w:proofErr w:type="spellStart"/>
-      <w:r>
-        <w:rPr>
-          <w:rFonts w:asciiTheme="majorBidi" w:hAnsiTheme="majorBidi" w:cstheme="majorBidi"/>
-          <w:b/>
-          <w:szCs w:val="24"/>
-        </w:rPr>
-        <w:t>Deret</w:t>
-      </w:r>
-      <w:proofErr w:type="spellEnd"/>
-      <w:r>
-        <w:rPr>
-          <w:rFonts w:asciiTheme="majorBidi" w:hAnsiTheme="majorBidi" w:cstheme="majorBidi"/>
-          <w:b/>
-          <w:szCs w:val="24"/>
-        </w:rPr>
-        <w:t xml:space="preserve"> Taylor </w:t>
-      </w:r>
-      <w:proofErr w:type="spellStart"/>
-      <w:r>
-        <w:rPr>
-          <w:rFonts w:asciiTheme="majorBidi" w:hAnsiTheme="majorBidi" w:cstheme="majorBidi"/>
-          <w:b/>
-          <w:szCs w:val="24"/>
-        </w:rPr>
-        <w:t>dan</w:t>
-      </w:r>
-      <w:proofErr w:type="spellEnd"/>
-      <w:r>
-        <w:rPr>
-          <w:rFonts w:asciiTheme="majorBidi" w:hAnsiTheme="majorBidi" w:cstheme="majorBidi"/>
-          <w:b/>
-          <w:szCs w:val="24"/>
-        </w:rPr>
-        <w:t xml:space="preserve"> </w:t>
-      </w:r>
-      <w:proofErr w:type="spellStart"/>
-      <w:r>
-        <w:rPr>
-          <w:rFonts w:asciiTheme="majorBidi" w:hAnsiTheme="majorBidi" w:cstheme="majorBidi"/>
-          <w:b/>
-          <w:szCs w:val="24"/>
-        </w:rPr>
-        <w:t>Jacobian</w:t>
-      </w:r>
-      <w:proofErr w:type="spellEnd"/>
     </w:p>
     <w:tbl>
       <w:tblPr>
@@ -14836,23 +14427,7 @@
           <w:rFonts w:asciiTheme="majorBidi" w:hAnsiTheme="majorBidi" w:cstheme="majorBidi"/>
           <w:szCs w:val="24"/>
         </w:rPr>
-        <w:t xml:space="preserve">i </w:t>
-      </w:r>
-      <w:proofErr w:type="spellStart"/>
-      <w:r>
-        <w:rPr>
-          <w:rFonts w:asciiTheme="majorBidi" w:hAnsiTheme="majorBidi" w:cstheme="majorBidi"/>
-          <w:szCs w:val="24"/>
-        </w:rPr>
-        <w:t>mana</w:t>
-      </w:r>
-      <w:proofErr w:type="spellEnd"/>
-      <w:r>
-        <w:rPr>
-          <w:rFonts w:asciiTheme="majorBidi" w:hAnsiTheme="majorBidi" w:cstheme="majorBidi"/>
-          <w:szCs w:val="24"/>
-        </w:rPr>
-        <w:t xml:space="preserve"> </w:t>
+        <w:t xml:space="preserve">i mana </w:t>
       </w:r>
       <m:oMath>
         <m:sSub>
@@ -14977,61 +14552,7 @@
           <w:szCs w:val="24"/>
           <w:lang w:eastAsia="id-ID"/>
         </w:rPr>
-        <w:t xml:space="preserve"> adalah </w:t>
-      </w:r>
-      <w:proofErr w:type="spellStart"/>
-      <w:r>
-        <w:rPr>
-          <w:rFonts w:asciiTheme="majorBidi" w:hAnsiTheme="majorBidi" w:cstheme="majorBidi"/>
-          <w:szCs w:val="24"/>
-          <w:lang w:eastAsia="id-ID"/>
-        </w:rPr>
-        <w:t>matriks</w:t>
-      </w:r>
-      <w:proofErr w:type="spellEnd"/>
-      <w:r>
-        <w:rPr>
-          <w:rFonts w:asciiTheme="majorBidi" w:hAnsiTheme="majorBidi" w:cstheme="majorBidi"/>
-          <w:szCs w:val="24"/>
-          <w:lang w:eastAsia="id-ID"/>
-        </w:rPr>
-        <w:t xml:space="preserve"> </w:t>
-      </w:r>
-      <w:proofErr w:type="spellStart"/>
-      <w:r>
-        <w:rPr>
-          <w:rFonts w:asciiTheme="majorBidi" w:hAnsiTheme="majorBidi" w:cstheme="majorBidi"/>
-          <w:szCs w:val="24"/>
-          <w:lang w:eastAsia="id-ID"/>
-        </w:rPr>
-        <w:t>Jacobian</w:t>
-      </w:r>
-      <w:proofErr w:type="spellEnd"/>
-      <w:r>
-        <w:rPr>
-          <w:rFonts w:asciiTheme="majorBidi" w:hAnsiTheme="majorBidi" w:cstheme="majorBidi"/>
-          <w:szCs w:val="24"/>
-          <w:lang w:eastAsia="id-ID"/>
-        </w:rPr>
-        <w:t xml:space="preserve"> </w:t>
-      </w:r>
-      <w:proofErr w:type="spellStart"/>
-      <w:r>
-        <w:rPr>
-          <w:rFonts w:asciiTheme="majorBidi" w:hAnsiTheme="majorBidi" w:cstheme="majorBidi"/>
-          <w:szCs w:val="24"/>
-          <w:lang w:eastAsia="id-ID"/>
-        </w:rPr>
-        <w:t>dari</w:t>
-      </w:r>
-      <w:proofErr w:type="spellEnd"/>
-      <w:r>
-        <w:rPr>
-          <w:rFonts w:asciiTheme="majorBidi" w:hAnsiTheme="majorBidi" w:cstheme="majorBidi"/>
-          <w:szCs w:val="24"/>
-          <w:lang w:eastAsia="id-ID"/>
-        </w:rPr>
-        <w:t xml:space="preserve"> </w:t>
+        <w:t xml:space="preserve"> adalah matriks Jacobian dari </w:t>
       </w:r>
       <m:oMath>
         <m:r>
@@ -16972,23 +16493,7 @@
           <w:rFonts w:asciiTheme="majorBidi" w:hAnsiTheme="majorBidi" w:cstheme="majorBidi"/>
           <w:szCs w:val="24"/>
         </w:rPr>
-        <w:t xml:space="preserve">di </w:t>
-      </w:r>
-      <w:proofErr w:type="spellStart"/>
-      <w:r>
-        <w:rPr>
-          <w:rFonts w:asciiTheme="majorBidi" w:hAnsiTheme="majorBidi" w:cstheme="majorBidi"/>
-          <w:szCs w:val="24"/>
-        </w:rPr>
-        <w:t>mana</w:t>
-      </w:r>
-      <w:proofErr w:type="spellEnd"/>
-      <w:r>
-        <w:rPr>
-          <w:rFonts w:asciiTheme="majorBidi" w:hAnsiTheme="majorBidi" w:cstheme="majorBidi"/>
-          <w:szCs w:val="24"/>
-        </w:rPr>
-        <w:t>:</w:t>
+        <w:t>di mana:</w:t>
       </w:r>
     </w:p>
     <w:tbl>
@@ -20480,8 +19985,6 @@
           <w:szCs w:val="24"/>
         </w:rPr>
       </w:pPr>
-      <w:bookmarkStart w:id="4" w:name="_GoBack"/>
-      <w:bookmarkEnd w:id="4"/>
     </w:p>
     <w:sectPr>
       <w:pgSz w:w="11906" w:h="16838"/>
@@ -20985,6 +20488,17 @@
       <w:color w:val="808080"/>
     </w:rPr>
   </w:style>
+  <w:style w:type="character" w:styleId="Hyperlink">
+    <w:name w:val="Hyperlink"/>
+    <w:basedOn w:val="DefaultParagraphFont"/>
+    <w:uiPriority w:val="99"/>
+    <w:unhideWhenUsed/>
+    <w:rsid w:val="002026A7"/>
+    <w:rPr>
+      <w:color w:val="0563C1" w:themeColor="hyperlink"/>
+      <w:u w:val="single"/>
+    </w:rPr>
+  </w:style>
 </w:styles>
 </file>
 
@@ -21254,7 +20768,7 @@
 </file>
 
 <file path=customXml/itemProps1.xml><?xml version="1.0" encoding="utf-8"?>
-<ds:datastoreItem xmlns:ds="http://schemas.openxmlformats.org/officeDocument/2006/customXml" ds:itemID="{0EBA8FA7-6FD0-4A9E-89BC-92B6C86240F0}">
+<ds:datastoreItem xmlns:ds="http://schemas.openxmlformats.org/officeDocument/2006/customXml" ds:itemID="{CCDF6AEE-4966-4C46-893E-6E30370C81BE}">
   <ds:schemaRefs>
     <ds:schemaRef ds:uri="http://schemas.openxmlformats.org/officeDocument/2006/bibliography"/>
   </ds:schemaRefs>

</xml_diff>